<commit_message>
Added final main design + renamed a paper
</commit_message>
<xml_diff>
--- a/Initial Main Design.docx
+++ b/Initial Main Design.docx
@@ -2483,6 +2483,1069 @@
         <w:t>Documents</w:t>
       </w:r>
     </w:p>
+    <w:p>
+      <w:r>
+        <w:rPr>
+          <w:noProof/>
+        </w:rPr>
+        <mc:AlternateContent>
+          <mc:Choice Requires="wps">
+            <w:drawing>
+              <wp:anchor distT="0" distB="0" distL="114300" distR="114300" simplePos="0" relativeHeight="251701248" behindDoc="0" locked="0" layoutInCell="1" allowOverlap="1" wp14:anchorId="77DB5A68" wp14:editId="55962EE1">
+                <wp:simplePos x="0" y="0"/>
+                <wp:positionH relativeFrom="margin">
+                  <wp:posOffset>2188210</wp:posOffset>
+                </wp:positionH>
+                <wp:positionV relativeFrom="paragraph">
+                  <wp:posOffset>1225550</wp:posOffset>
+                </wp:positionV>
+                <wp:extent cx="1571625" cy="819150"/>
+                <wp:effectExtent l="0" t="0" r="28575" b="19050"/>
+                <wp:wrapNone/>
+                <wp:docPr id="24" name="Rectangle: Rounded Corners 24"/>
+                <wp:cNvGraphicFramePr/>
+                <a:graphic xmlns:a="http://schemas.openxmlformats.org/drawingml/2006/main">
+                  <a:graphicData uri="http://schemas.microsoft.com/office/word/2010/wordprocessingShape">
+                    <wps:wsp>
+                      <wps:cNvSpPr/>
+                      <wps:spPr>
+                        <a:xfrm>
+                          <a:off x="0" y="0"/>
+                          <a:ext cx="1571625" cy="819150"/>
+                        </a:xfrm>
+                        <a:prstGeom prst="roundRect">
+                          <a:avLst/>
+                        </a:prstGeom>
+                        <a:noFill/>
+                        <a:ln>
+                          <a:solidFill>
+                            <a:schemeClr val="tx1"/>
+                          </a:solidFill>
+                        </a:ln>
+                      </wps:spPr>
+                      <wps:style>
+                        <a:lnRef idx="2">
+                          <a:schemeClr val="accent1">
+                            <a:shade val="50000"/>
+                          </a:schemeClr>
+                        </a:lnRef>
+                        <a:fillRef idx="1">
+                          <a:schemeClr val="accent1"/>
+                        </a:fillRef>
+                        <a:effectRef idx="0">
+                          <a:schemeClr val="accent1"/>
+                        </a:effectRef>
+                        <a:fontRef idx="minor">
+                          <a:schemeClr val="lt1"/>
+                        </a:fontRef>
+                      </wps:style>
+                      <wps:txbx>
+                        <w:txbxContent>
+                          <w:p>
+                            <w:pPr>
+                              <w:jc w:val="center"/>
+                              <w:rPr>
+                                <w:color w:val="000000" w:themeColor="text1"/>
+                                <w:sz w:val="26"/>
+                                <w:szCs w:val="26"/>
+                              </w:rPr>
+                            </w:pPr>
+                            <w:r>
+                              <w:rPr>
+                                <w:color w:val="000000" w:themeColor="text1"/>
+                                <w:sz w:val="26"/>
+                                <w:szCs w:val="26"/>
+                              </w:rPr>
+                              <w:t>Preprocessing</w:t>
+                            </w:r>
+                          </w:p>
+                        </w:txbxContent>
+                      </wps:txbx>
+                      <wps:bodyPr rot="0" spcFirstLastPara="0" vertOverflow="overflow" horzOverflow="overflow" vert="horz" wrap="square" lIns="91440" tIns="45720" rIns="91440" bIns="45720" numCol="1" spcCol="0" rtlCol="0" fromWordArt="0" anchor="ctr" anchorCtr="0" forceAA="0" compatLnSpc="1">
+                        <a:prstTxWarp prst="textNoShape">
+                          <a:avLst/>
+                        </a:prstTxWarp>
+                        <a:noAutofit/>
+                      </wps:bodyPr>
+                    </wps:wsp>
+                  </a:graphicData>
+                </a:graphic>
+              </wp:anchor>
+            </w:drawing>
+          </mc:Choice>
+          <mc:Fallback>
+            <w:pict>
+              <v:roundrect w14:anchorId="77DB5A68" id="Rectangle: Rounded Corners 24" o:spid="_x0000_s1040" style="position:absolute;margin-left:172.3pt;margin-top:96.5pt;width:123.75pt;height:64.5pt;z-index:251701248;visibility:visible;mso-wrap-style:square;mso-wrap-distance-left:9pt;mso-wrap-distance-top:0;mso-wrap-distance-right:9pt;mso-wrap-distance-bottom:0;mso-position-horizontal:absolute;mso-position-horizontal-relative:margin;mso-position-vertical:absolute;mso-position-vertical-relative:text;v-text-anchor:middle" arcsize="10923f" o:gfxdata="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" filled="f" strokecolor="black [3213]" strokeweight="1pt">
+                <v:stroke joinstyle="miter"/>
+                <v:textbox>
+                  <w:txbxContent>
+                    <w:p>
+                      <w:pPr>
+                        <w:jc w:val="center"/>
+                        <w:rPr>
+                          <w:color w:val="000000" w:themeColor="text1"/>
+                          <w:sz w:val="26"/>
+                          <w:szCs w:val="26"/>
+                        </w:rPr>
+                      </w:pPr>
+                      <w:r>
+                        <w:rPr>
+                          <w:color w:val="000000" w:themeColor="text1"/>
+                          <w:sz w:val="26"/>
+                          <w:szCs w:val="26"/>
+                        </w:rPr>
+                        <w:t>Preprocessing</w:t>
+                      </w:r>
+                    </w:p>
+                  </w:txbxContent>
+                </v:textbox>
+                <w10:wrap anchorx="margin"/>
+              </v:roundrect>
+            </w:pict>
+          </mc:Fallback>
+        </mc:AlternateContent>
+      </w:r>
+      <w:r>
+        <w:rPr>
+          <w:noProof/>
+        </w:rPr>
+        <mc:AlternateContent>
+          <mc:Choice Requires="wps">
+            <w:drawing>
+              <wp:anchor distT="0" distB="0" distL="114300" distR="114300" simplePos="0" relativeHeight="251699200" behindDoc="0" locked="0" layoutInCell="1" allowOverlap="1" wp14:anchorId="58A39ACB" wp14:editId="6179F904">
+                <wp:simplePos x="0" y="0"/>
+                <wp:positionH relativeFrom="margin">
+                  <wp:posOffset>2188210</wp:posOffset>
+                </wp:positionH>
+                <wp:positionV relativeFrom="paragraph">
+                  <wp:posOffset>199390</wp:posOffset>
+                </wp:positionV>
+                <wp:extent cx="1571625" cy="819150"/>
+                <wp:effectExtent l="0" t="0" r="28575" b="19050"/>
+                <wp:wrapNone/>
+                <wp:docPr id="22" name="Rectangle: Rounded Corners 22"/>
+                <wp:cNvGraphicFramePr/>
+                <a:graphic xmlns:a="http://schemas.openxmlformats.org/drawingml/2006/main">
+                  <a:graphicData uri="http://schemas.microsoft.com/office/word/2010/wordprocessingShape">
+                    <wps:wsp>
+                      <wps:cNvSpPr/>
+                      <wps:spPr>
+                        <a:xfrm>
+                          <a:off x="0" y="0"/>
+                          <a:ext cx="1571625" cy="819150"/>
+                        </a:xfrm>
+                        <a:prstGeom prst="roundRect">
+                          <a:avLst/>
+                        </a:prstGeom>
+                        <a:noFill/>
+                        <a:ln>
+                          <a:solidFill>
+                            <a:schemeClr val="tx1"/>
+                          </a:solidFill>
+                        </a:ln>
+                      </wps:spPr>
+                      <wps:style>
+                        <a:lnRef idx="2">
+                          <a:schemeClr val="accent1">
+                            <a:shade val="50000"/>
+                          </a:schemeClr>
+                        </a:lnRef>
+                        <a:fillRef idx="1">
+                          <a:schemeClr val="accent1"/>
+                        </a:fillRef>
+                        <a:effectRef idx="0">
+                          <a:schemeClr val="accent1"/>
+                        </a:effectRef>
+                        <a:fontRef idx="minor">
+                          <a:schemeClr val="lt1"/>
+                        </a:fontRef>
+                      </wps:style>
+                      <wps:txbx>
+                        <w:txbxContent>
+                          <w:p>
+                            <w:pPr>
+                              <w:jc w:val="center"/>
+                              <w:rPr>
+                                <w:color w:val="000000" w:themeColor="text1"/>
+                                <w:sz w:val="26"/>
+                                <w:szCs w:val="26"/>
+                              </w:rPr>
+                            </w:pPr>
+                            <w:r>
+                              <w:rPr>
+                                <w:color w:val="000000" w:themeColor="text1"/>
+                                <w:sz w:val="26"/>
+                                <w:szCs w:val="26"/>
+                              </w:rPr>
+                              <w:t>Image</w:t>
+                            </w:r>
+                            <w:r>
+                              <w:rPr>
+                                <w:color w:val="000000" w:themeColor="text1"/>
+                                <w:sz w:val="26"/>
+                                <w:szCs w:val="26"/>
+                              </w:rPr>
+                              <w:t xml:space="preserve"> of a document</w:t>
+                            </w:r>
+                          </w:p>
+                        </w:txbxContent>
+                      </wps:txbx>
+                      <wps:bodyPr rot="0" spcFirstLastPara="0" vertOverflow="overflow" horzOverflow="overflow" vert="horz" wrap="square" lIns="91440" tIns="45720" rIns="91440" bIns="45720" numCol="1" spcCol="0" rtlCol="0" fromWordArt="0" anchor="ctr" anchorCtr="0" forceAA="0" compatLnSpc="1">
+                        <a:prstTxWarp prst="textNoShape">
+                          <a:avLst/>
+                        </a:prstTxWarp>
+                        <a:noAutofit/>
+                      </wps:bodyPr>
+                    </wps:wsp>
+                  </a:graphicData>
+                </a:graphic>
+              </wp:anchor>
+            </w:drawing>
+          </mc:Choice>
+          <mc:Fallback>
+            <w:pict>
+              <v:roundrect w14:anchorId="58A39ACB" id="Rectangle: Rounded Corners 22" o:spid="_x0000_s1041" style="position:absolute;margin-left:172.3pt;margin-top:15.7pt;width:123.75pt;height:64.5pt;z-index:251699200;visibility:visible;mso-wrap-style:square;mso-wrap-distance-left:9pt;mso-wrap-distance-top:0;mso-wrap-distance-right:9pt;mso-wrap-distance-bottom:0;mso-position-horizontal:absolute;mso-position-horizontal-relative:margin;mso-position-vertical:absolute;mso-position-vertical-relative:text;v-text-anchor:middle" arcsize="10923f" o:gfxdata="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" filled="f" strokecolor="black [3213]" strokeweight="1pt">
+                <v:stroke joinstyle="miter"/>
+                <v:textbox>
+                  <w:txbxContent>
+                    <w:p>
+                      <w:pPr>
+                        <w:jc w:val="center"/>
+                        <w:rPr>
+                          <w:color w:val="000000" w:themeColor="text1"/>
+                          <w:sz w:val="26"/>
+                          <w:szCs w:val="26"/>
+                        </w:rPr>
+                      </w:pPr>
+                      <w:r>
+                        <w:rPr>
+                          <w:color w:val="000000" w:themeColor="text1"/>
+                          <w:sz w:val="26"/>
+                          <w:szCs w:val="26"/>
+                        </w:rPr>
+                        <w:t>Image</w:t>
+                      </w:r>
+                      <w:r>
+                        <w:rPr>
+                          <w:color w:val="000000" w:themeColor="text1"/>
+                          <w:sz w:val="26"/>
+                          <w:szCs w:val="26"/>
+                        </w:rPr>
+                        <w:t xml:space="preserve"> of a document</w:t>
+                      </w:r>
+                    </w:p>
+                  </w:txbxContent>
+                </v:textbox>
+                <w10:wrap anchorx="margin"/>
+              </v:roundrect>
+            </w:pict>
+          </mc:Fallback>
+        </mc:AlternateContent>
+      </w:r>
+    </w:p>
+    <w:p/>
+    <w:p/>
+    <w:p>
+      <w:r>
+        <w:rPr>
+          <w:noProof/>
+        </w:rPr>
+        <mc:AlternateContent>
+          <mc:Choice Requires="wps">
+            <w:drawing>
+              <wp:anchor distT="0" distB="0" distL="114300" distR="114300" simplePos="0" relativeHeight="251708416" behindDoc="0" locked="0" layoutInCell="1" allowOverlap="1" wp14:anchorId="69B2ACEC" wp14:editId="15CEE176">
+                <wp:simplePos x="0" y="0"/>
+                <wp:positionH relativeFrom="column">
+                  <wp:posOffset>2966484</wp:posOffset>
+                </wp:positionH>
+                <wp:positionV relativeFrom="paragraph">
+                  <wp:posOffset>159400</wp:posOffset>
+                </wp:positionV>
+                <wp:extent cx="0" cy="212208"/>
+                <wp:effectExtent l="76200" t="0" r="57150" b="54610"/>
+                <wp:wrapNone/>
+                <wp:docPr id="32" name="Straight Arrow Connector 32"/>
+                <wp:cNvGraphicFramePr/>
+                <a:graphic xmlns:a="http://schemas.openxmlformats.org/drawingml/2006/main">
+                  <a:graphicData uri="http://schemas.microsoft.com/office/word/2010/wordprocessingShape">
+                    <wps:wsp>
+                      <wps:cNvCnPr/>
+                      <wps:spPr>
+                        <a:xfrm>
+                          <a:off x="0" y="0"/>
+                          <a:ext cx="0" cy="212208"/>
+                        </a:xfrm>
+                        <a:prstGeom prst="straightConnector1">
+                          <a:avLst/>
+                        </a:prstGeom>
+                        <a:ln>
+                          <a:solidFill>
+                            <a:schemeClr val="tx1"/>
+                          </a:solidFill>
+                          <a:tailEnd type="triangle"/>
+                        </a:ln>
+                      </wps:spPr>
+                      <wps:style>
+                        <a:lnRef idx="1">
+                          <a:schemeClr val="accent1"/>
+                        </a:lnRef>
+                        <a:fillRef idx="0">
+                          <a:schemeClr val="accent1"/>
+                        </a:fillRef>
+                        <a:effectRef idx="0">
+                          <a:schemeClr val="accent1"/>
+                        </a:effectRef>
+                        <a:fontRef idx="minor">
+                          <a:schemeClr val="tx1"/>
+                        </a:fontRef>
+                      </wps:style>
+                      <wps:bodyPr/>
+                    </wps:wsp>
+                  </a:graphicData>
+                </a:graphic>
+              </wp:anchor>
+            </w:drawing>
+          </mc:Choice>
+          <mc:Fallback>
+            <w:pict>
+              <v:shapetype w14:anchorId="703C62BE" id="_x0000_t32" coordsize="21600,21600" o:spt="32" o:oned="t" path="m,l21600,21600e" filled="f">
+                <v:path arrowok="t" fillok="f" o:connecttype="none"/>
+                <o:lock v:ext="edit" shapetype="t"/>
+              </v:shapetype>
+              <v:shape id="Straight Arrow Connector 32" o:spid="_x0000_s1026" type="#_x0000_t32" style="position:absolute;margin-left:233.6pt;margin-top:12.55pt;width:0;height:16.7pt;z-index:251708416;visibility:visible;mso-wrap-style:square;mso-wrap-distance-left:9pt;mso-wrap-distance-top:0;mso-wrap-distance-right:9pt;mso-wrap-distance-bottom:0;mso-position-horizontal:absolute;mso-position-horizontal-relative:text;mso-position-vertical:absolute;mso-position-vertical-relative:text" o:gfxdata="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" strokecolor="black [3213]" strokeweight=".5pt">
+                <v:stroke endarrow="block" joinstyle="miter"/>
+              </v:shape>
+            </w:pict>
+          </mc:Fallback>
+        </mc:AlternateContent>
+      </w:r>
+    </w:p>
+    <w:p/>
+    <w:p/>
+    <w:p/>
+    <w:p>
+      <w:r>
+        <w:rPr>
+          <w:noProof/>
+        </w:rPr>
+        <mc:AlternateContent>
+          <mc:Choice Requires="wps">
+            <w:drawing>
+              <wp:anchor distT="0" distB="0" distL="114300" distR="114300" simplePos="0" relativeHeight="251709440" behindDoc="0" locked="0" layoutInCell="1" allowOverlap="1" wp14:anchorId="5D41E0BE" wp14:editId="64F1AF07">
+                <wp:simplePos x="0" y="0"/>
+                <wp:positionH relativeFrom="column">
+                  <wp:posOffset>2968256</wp:posOffset>
+                </wp:positionH>
+                <wp:positionV relativeFrom="paragraph">
+                  <wp:posOffset>48393</wp:posOffset>
+                </wp:positionV>
+                <wp:extent cx="0" cy="212208"/>
+                <wp:effectExtent l="76200" t="0" r="57150" b="54610"/>
+                <wp:wrapNone/>
+                <wp:docPr id="33" name="Straight Arrow Connector 33"/>
+                <wp:cNvGraphicFramePr/>
+                <a:graphic xmlns:a="http://schemas.openxmlformats.org/drawingml/2006/main">
+                  <a:graphicData uri="http://schemas.microsoft.com/office/word/2010/wordprocessingShape">
+                    <wps:wsp>
+                      <wps:cNvCnPr/>
+                      <wps:spPr>
+                        <a:xfrm>
+                          <a:off x="0" y="0"/>
+                          <a:ext cx="0" cy="212208"/>
+                        </a:xfrm>
+                        <a:prstGeom prst="straightConnector1">
+                          <a:avLst/>
+                        </a:prstGeom>
+                        <a:ln>
+                          <a:solidFill>
+                            <a:schemeClr val="tx1"/>
+                          </a:solidFill>
+                          <a:tailEnd type="triangle"/>
+                        </a:ln>
+                      </wps:spPr>
+                      <wps:style>
+                        <a:lnRef idx="1">
+                          <a:schemeClr val="accent1"/>
+                        </a:lnRef>
+                        <a:fillRef idx="0">
+                          <a:schemeClr val="accent1"/>
+                        </a:fillRef>
+                        <a:effectRef idx="0">
+                          <a:schemeClr val="accent1"/>
+                        </a:effectRef>
+                        <a:fontRef idx="minor">
+                          <a:schemeClr val="tx1"/>
+                        </a:fontRef>
+                      </wps:style>
+                      <wps:bodyPr/>
+                    </wps:wsp>
+                  </a:graphicData>
+                </a:graphic>
+              </wp:anchor>
+            </w:drawing>
+          </mc:Choice>
+          <mc:Fallback>
+            <w:pict>
+              <v:shape w14:anchorId="023987A8" id="Straight Arrow Connector 33" o:spid="_x0000_s1026" type="#_x0000_t32" style="position:absolute;margin-left:233.7pt;margin-top:3.8pt;width:0;height:16.7pt;z-index:251709440;visibility:visible;mso-wrap-style:square;mso-wrap-distance-left:9pt;mso-wrap-distance-top:0;mso-wrap-distance-right:9pt;mso-wrap-distance-bottom:0;mso-position-horizontal:absolute;mso-position-horizontal-relative:text;mso-position-vertical:absolute;mso-position-vertical-relative:text" o:gfxdata="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" strokecolor="black [3213]" strokeweight=".5pt">
+                <v:stroke endarrow="block" joinstyle="miter"/>
+              </v:shape>
+            </w:pict>
+          </mc:Fallback>
+        </mc:AlternateContent>
+      </w:r>
+    </w:p>
+    <w:p>
+      <w:r>
+        <w:rPr>
+          <w:rFonts w:ascii="Times New Roman" w:hAnsi="Times New Roman" w:cs="Times New Roman"/>
+          <w:noProof/>
+          <w:sz w:val="24"/>
+          <w:szCs w:val="24"/>
+        </w:rPr>
+        <mc:AlternateContent>
+          <mc:Choice Requires="wps">
+            <w:drawing>
+              <wp:anchor distT="0" distB="0" distL="114300" distR="114300" simplePos="0" relativeHeight="251703296" behindDoc="0" locked="0" layoutInCell="1" allowOverlap="1" wp14:anchorId="2F8F9939" wp14:editId="06F94421">
+                <wp:simplePos x="0" y="0"/>
+                <wp:positionH relativeFrom="margin">
+                  <wp:posOffset>2188210</wp:posOffset>
+                </wp:positionH>
+                <wp:positionV relativeFrom="paragraph">
+                  <wp:posOffset>-26035</wp:posOffset>
+                </wp:positionV>
+                <wp:extent cx="1571625" cy="819150"/>
+                <wp:effectExtent l="0" t="0" r="28575" b="19050"/>
+                <wp:wrapNone/>
+                <wp:docPr id="28" name="Rectangle: Rounded Corners 28"/>
+                <wp:cNvGraphicFramePr/>
+                <a:graphic xmlns:a="http://schemas.openxmlformats.org/drawingml/2006/main">
+                  <a:graphicData uri="http://schemas.microsoft.com/office/word/2010/wordprocessingShape">
+                    <wps:wsp>
+                      <wps:cNvSpPr/>
+                      <wps:spPr>
+                        <a:xfrm>
+                          <a:off x="0" y="0"/>
+                          <a:ext cx="1571625" cy="819150"/>
+                        </a:xfrm>
+                        <a:prstGeom prst="roundRect">
+                          <a:avLst/>
+                        </a:prstGeom>
+                        <a:noFill/>
+                        <a:ln>
+                          <a:solidFill>
+                            <a:schemeClr val="tx1"/>
+                          </a:solidFill>
+                        </a:ln>
+                      </wps:spPr>
+                      <wps:style>
+                        <a:lnRef idx="2">
+                          <a:schemeClr val="accent1">
+                            <a:shade val="50000"/>
+                          </a:schemeClr>
+                        </a:lnRef>
+                        <a:fillRef idx="1">
+                          <a:schemeClr val="accent1"/>
+                        </a:fillRef>
+                        <a:effectRef idx="0">
+                          <a:schemeClr val="accent1"/>
+                        </a:effectRef>
+                        <a:fontRef idx="minor">
+                          <a:schemeClr val="lt1"/>
+                        </a:fontRef>
+                      </wps:style>
+                      <wps:txbx>
+                        <w:txbxContent>
+                          <w:p>
+                            <w:pPr>
+                              <w:jc w:val="center"/>
+                              <w:rPr>
+                                <w:color w:val="000000" w:themeColor="text1"/>
+                                <w:sz w:val="26"/>
+                                <w:szCs w:val="26"/>
+                              </w:rPr>
+                            </w:pPr>
+                            <w:r>
+                              <w:rPr>
+                                <w:color w:val="000000" w:themeColor="text1"/>
+                                <w:sz w:val="26"/>
+                                <w:szCs w:val="26"/>
+                              </w:rPr>
+                              <w:t>Segmentation</w:t>
+                            </w:r>
+                          </w:p>
+                        </w:txbxContent>
+                      </wps:txbx>
+                      <wps:bodyPr rot="0" spcFirstLastPara="0" vertOverflow="clip" horzOverflow="clip" vert="horz" wrap="square" lIns="91440" tIns="45720" rIns="91440" bIns="45720" numCol="1" spcCol="0" rtlCol="0" fromWordArt="0" anchor="ctr" anchorCtr="0" forceAA="0" compatLnSpc="1">
+                        <a:prstTxWarp prst="textNoShape">
+                          <a:avLst/>
+                        </a:prstTxWarp>
+                        <a:noAutofit/>
+                      </wps:bodyPr>
+                    </wps:wsp>
+                  </a:graphicData>
+                </a:graphic>
+                <wp14:sizeRelH relativeFrom="page">
+                  <wp14:pctWidth>0</wp14:pctWidth>
+                </wp14:sizeRelH>
+                <wp14:sizeRelV relativeFrom="page">
+                  <wp14:pctHeight>0</wp14:pctHeight>
+                </wp14:sizeRelV>
+              </wp:anchor>
+            </w:drawing>
+          </mc:Choice>
+          <mc:Fallback>
+            <w:pict>
+              <v:roundrect w14:anchorId="2F8F9939" id="Rectangle: Rounded Corners 28" o:spid="_x0000_s1042" style="position:absolute;margin-left:172.3pt;margin-top:-2.05pt;width:123.75pt;height:64.5pt;z-index:251703296;visibility:visible;mso-wrap-style:square;mso-width-percent:0;mso-height-percent:0;mso-wrap-distance-left:9pt;mso-wrap-distance-top:0;mso-wrap-distance-right:9pt;mso-wrap-distance-bottom:0;mso-position-horizontal:absolute;mso-position-horizontal-relative:margin;mso-position-vertical:absolute;mso-position-vertical-relative:text;mso-width-percent:0;mso-height-percent:0;mso-width-relative:page;mso-height-relative:page;v-text-anchor:middle" arcsize="10923f" o:gfxdata="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" filled="f" strokecolor="black [3213]" strokeweight="1pt">
+                <v:stroke joinstyle="miter"/>
+                <v:textbox>
+                  <w:txbxContent>
+                    <w:p>
+                      <w:pPr>
+                        <w:jc w:val="center"/>
+                        <w:rPr>
+                          <w:color w:val="000000" w:themeColor="text1"/>
+                          <w:sz w:val="26"/>
+                          <w:szCs w:val="26"/>
+                        </w:rPr>
+                      </w:pPr>
+                      <w:r>
+                        <w:rPr>
+                          <w:color w:val="000000" w:themeColor="text1"/>
+                          <w:sz w:val="26"/>
+                          <w:szCs w:val="26"/>
+                        </w:rPr>
+                        <w:t>Segmentation</w:t>
+                      </w:r>
+                    </w:p>
+                  </w:txbxContent>
+                </v:textbox>
+                <w10:wrap anchorx="margin"/>
+              </v:roundrect>
+            </w:pict>
+          </mc:Fallback>
+        </mc:AlternateContent>
+      </w:r>
+    </w:p>
+    <w:p/>
+    <w:p>
+      <w:r>
+        <w:rPr>
+          <w:noProof/>
+        </w:rPr>
+        <mc:AlternateContent>
+          <mc:Choice Requires="wps">
+            <w:drawing>
+              <wp:anchor distT="0" distB="0" distL="114300" distR="114300" simplePos="0" relativeHeight="251710464" behindDoc="0" locked="0" layoutInCell="1" allowOverlap="1" wp14:anchorId="33E5A924" wp14:editId="1B969683">
+                <wp:simplePos x="0" y="0"/>
+                <wp:positionH relativeFrom="column">
+                  <wp:posOffset>2968256</wp:posOffset>
+                </wp:positionH>
+                <wp:positionV relativeFrom="paragraph">
+                  <wp:posOffset>222501</wp:posOffset>
+                </wp:positionV>
+                <wp:extent cx="0" cy="201576"/>
+                <wp:effectExtent l="76200" t="0" r="57150" b="65405"/>
+                <wp:wrapNone/>
+                <wp:docPr id="34" name="Straight Arrow Connector 34"/>
+                <wp:cNvGraphicFramePr/>
+                <a:graphic xmlns:a="http://schemas.openxmlformats.org/drawingml/2006/main">
+                  <a:graphicData uri="http://schemas.microsoft.com/office/word/2010/wordprocessingShape">
+                    <wps:wsp>
+                      <wps:cNvCnPr/>
+                      <wps:spPr>
+                        <a:xfrm>
+                          <a:off x="0" y="0"/>
+                          <a:ext cx="0" cy="201576"/>
+                        </a:xfrm>
+                        <a:prstGeom prst="straightConnector1">
+                          <a:avLst/>
+                        </a:prstGeom>
+                        <a:ln>
+                          <a:solidFill>
+                            <a:schemeClr val="tx1"/>
+                          </a:solidFill>
+                          <a:tailEnd type="triangle"/>
+                        </a:ln>
+                      </wps:spPr>
+                      <wps:style>
+                        <a:lnRef idx="1">
+                          <a:schemeClr val="accent1"/>
+                        </a:lnRef>
+                        <a:fillRef idx="0">
+                          <a:schemeClr val="accent1"/>
+                        </a:fillRef>
+                        <a:effectRef idx="0">
+                          <a:schemeClr val="accent1"/>
+                        </a:effectRef>
+                        <a:fontRef idx="minor">
+                          <a:schemeClr val="tx1"/>
+                        </a:fontRef>
+                      </wps:style>
+                      <wps:bodyPr/>
+                    </wps:wsp>
+                  </a:graphicData>
+                </a:graphic>
+              </wp:anchor>
+            </w:drawing>
+          </mc:Choice>
+          <mc:Fallback>
+            <w:pict>
+              <v:shape w14:anchorId="2267F976" id="Straight Arrow Connector 34" o:spid="_x0000_s1026" type="#_x0000_t32" style="position:absolute;margin-left:233.7pt;margin-top:17.5pt;width:0;height:15.85pt;z-index:251710464;visibility:visible;mso-wrap-style:square;mso-wrap-distance-left:9pt;mso-wrap-distance-top:0;mso-wrap-distance-right:9pt;mso-wrap-distance-bottom:0;mso-position-horizontal:absolute;mso-position-horizontal-relative:text;mso-position-vertical:absolute;mso-position-vertical-relative:text" o:gfxdata="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" strokecolor="black [3213]" strokeweight=".5pt">
+                <v:stroke endarrow="block" joinstyle="miter"/>
+              </v:shape>
+            </w:pict>
+          </mc:Fallback>
+        </mc:AlternateContent>
+      </w:r>
+    </w:p>
+    <w:p>
+      <w:r>
+        <w:rPr>
+          <w:rFonts w:ascii="Times New Roman" w:hAnsi="Times New Roman" w:cs="Times New Roman"/>
+          <w:noProof/>
+          <w:sz w:val="24"/>
+          <w:szCs w:val="24"/>
+        </w:rPr>
+        <mc:AlternateContent>
+          <mc:Choice Requires="wps">
+            <w:drawing>
+              <wp:anchor distT="0" distB="0" distL="114300" distR="114300" simplePos="0" relativeHeight="251705344" behindDoc="0" locked="0" layoutInCell="1" allowOverlap="1" wp14:anchorId="33C62383" wp14:editId="4CA70594">
+                <wp:simplePos x="0" y="0"/>
+                <wp:positionH relativeFrom="margin">
+                  <wp:posOffset>2188210</wp:posOffset>
+                </wp:positionH>
+                <wp:positionV relativeFrom="paragraph">
+                  <wp:posOffset>135890</wp:posOffset>
+                </wp:positionV>
+                <wp:extent cx="1571625" cy="819150"/>
+                <wp:effectExtent l="0" t="0" r="28575" b="19050"/>
+                <wp:wrapNone/>
+                <wp:docPr id="29" name="Rectangle: Rounded Corners 29"/>
+                <wp:cNvGraphicFramePr/>
+                <a:graphic xmlns:a="http://schemas.openxmlformats.org/drawingml/2006/main">
+                  <a:graphicData uri="http://schemas.microsoft.com/office/word/2010/wordprocessingShape">
+                    <wps:wsp>
+                      <wps:cNvSpPr/>
+                      <wps:spPr>
+                        <a:xfrm>
+                          <a:off x="0" y="0"/>
+                          <a:ext cx="1571625" cy="819150"/>
+                        </a:xfrm>
+                        <a:prstGeom prst="roundRect">
+                          <a:avLst/>
+                        </a:prstGeom>
+                        <a:noFill/>
+                        <a:ln>
+                          <a:solidFill>
+                            <a:schemeClr val="tx1"/>
+                          </a:solidFill>
+                        </a:ln>
+                      </wps:spPr>
+                      <wps:style>
+                        <a:lnRef idx="2">
+                          <a:schemeClr val="accent1">
+                            <a:shade val="50000"/>
+                          </a:schemeClr>
+                        </a:lnRef>
+                        <a:fillRef idx="1">
+                          <a:schemeClr val="accent1"/>
+                        </a:fillRef>
+                        <a:effectRef idx="0">
+                          <a:schemeClr val="accent1"/>
+                        </a:effectRef>
+                        <a:fontRef idx="minor">
+                          <a:schemeClr val="lt1"/>
+                        </a:fontRef>
+                      </wps:style>
+                      <wps:txbx>
+                        <w:txbxContent>
+                          <w:p>
+                            <w:pPr>
+                              <w:jc w:val="center"/>
+                              <w:rPr>
+                                <w:color w:val="000000" w:themeColor="text1"/>
+                                <w:sz w:val="26"/>
+                                <w:szCs w:val="26"/>
+                              </w:rPr>
+                            </w:pPr>
+                            <w:r>
+                              <w:rPr>
+                                <w:color w:val="000000" w:themeColor="text1"/>
+                                <w:sz w:val="26"/>
+                                <w:szCs w:val="26"/>
+                              </w:rPr>
+                              <w:t>Feature extraction</w:t>
+                            </w:r>
+                          </w:p>
+                        </w:txbxContent>
+                      </wps:txbx>
+                      <wps:bodyPr rot="0" spcFirstLastPara="0" vertOverflow="clip" horzOverflow="clip" vert="horz" wrap="square" lIns="91440" tIns="45720" rIns="91440" bIns="45720" numCol="1" spcCol="0" rtlCol="0" fromWordArt="0" anchor="ctr" anchorCtr="0" forceAA="0" compatLnSpc="1">
+                        <a:prstTxWarp prst="textNoShape">
+                          <a:avLst/>
+                        </a:prstTxWarp>
+                        <a:noAutofit/>
+                      </wps:bodyPr>
+                    </wps:wsp>
+                  </a:graphicData>
+                </a:graphic>
+                <wp14:sizeRelH relativeFrom="page">
+                  <wp14:pctWidth>0</wp14:pctWidth>
+                </wp14:sizeRelH>
+                <wp14:sizeRelV relativeFrom="page">
+                  <wp14:pctHeight>0</wp14:pctHeight>
+                </wp14:sizeRelV>
+              </wp:anchor>
+            </w:drawing>
+          </mc:Choice>
+          <mc:Fallback>
+            <w:pict>
+              <v:roundrect w14:anchorId="33C62383" id="Rectangle: Rounded Corners 29" o:spid="_x0000_s1043" style="position:absolute;margin-left:172.3pt;margin-top:10.7pt;width:123.75pt;height:64.5pt;z-index:251705344;visibility:visible;mso-wrap-style:square;mso-width-percent:0;mso-height-percent:0;mso-wrap-distance-left:9pt;mso-wrap-distance-top:0;mso-wrap-distance-right:9pt;mso-wrap-distance-bottom:0;mso-position-horizontal:absolute;mso-position-horizontal-relative:margin;mso-position-vertical:absolute;mso-position-vertical-relative:text;mso-width-percent:0;mso-height-percent:0;mso-width-relative:page;mso-height-relative:page;v-text-anchor:middle" arcsize="10923f" o:gfxdata="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" filled="f" strokecolor="black [3213]" strokeweight="1pt">
+                <v:stroke joinstyle="miter"/>
+                <v:textbox>
+                  <w:txbxContent>
+                    <w:p>
+                      <w:pPr>
+                        <w:jc w:val="center"/>
+                        <w:rPr>
+                          <w:color w:val="000000" w:themeColor="text1"/>
+                          <w:sz w:val="26"/>
+                          <w:szCs w:val="26"/>
+                        </w:rPr>
+                      </w:pPr>
+                      <w:r>
+                        <w:rPr>
+                          <w:color w:val="000000" w:themeColor="text1"/>
+                          <w:sz w:val="26"/>
+                          <w:szCs w:val="26"/>
+                        </w:rPr>
+                        <w:t>Feature extraction</w:t>
+                      </w:r>
+                    </w:p>
+                  </w:txbxContent>
+                </v:textbox>
+                <w10:wrap anchorx="margin"/>
+              </v:roundrect>
+            </w:pict>
+          </mc:Fallback>
+        </mc:AlternateContent>
+      </w:r>
+    </w:p>
+    <w:p/>
+    <w:p/>
+    <w:p>
+      <w:r>
+        <w:rPr>
+          <w:noProof/>
+        </w:rPr>
+        <mc:AlternateContent>
+          <mc:Choice Requires="wps">
+            <w:drawing>
+              <wp:anchor distT="0" distB="0" distL="114300" distR="114300" simplePos="0" relativeHeight="251711488" behindDoc="0" locked="0" layoutInCell="1" allowOverlap="1" wp14:anchorId="578AB19F" wp14:editId="24B655C6">
+                <wp:simplePos x="0" y="0"/>
+                <wp:positionH relativeFrom="column">
+                  <wp:posOffset>2968256</wp:posOffset>
+                </wp:positionH>
+                <wp:positionV relativeFrom="paragraph">
+                  <wp:posOffset>100862</wp:posOffset>
+                </wp:positionV>
+                <wp:extent cx="0" cy="190943"/>
+                <wp:effectExtent l="76200" t="0" r="57150" b="57150"/>
+                <wp:wrapNone/>
+                <wp:docPr id="35" name="Straight Arrow Connector 35"/>
+                <wp:cNvGraphicFramePr/>
+                <a:graphic xmlns:a="http://schemas.openxmlformats.org/drawingml/2006/main">
+                  <a:graphicData uri="http://schemas.microsoft.com/office/word/2010/wordprocessingShape">
+                    <wps:wsp>
+                      <wps:cNvCnPr/>
+                      <wps:spPr>
+                        <a:xfrm>
+                          <a:off x="0" y="0"/>
+                          <a:ext cx="0" cy="190943"/>
+                        </a:xfrm>
+                        <a:prstGeom prst="straightConnector1">
+                          <a:avLst/>
+                        </a:prstGeom>
+                        <a:ln>
+                          <a:solidFill>
+                            <a:schemeClr val="tx1"/>
+                          </a:solidFill>
+                          <a:tailEnd type="triangle"/>
+                        </a:ln>
+                      </wps:spPr>
+                      <wps:style>
+                        <a:lnRef idx="1">
+                          <a:schemeClr val="accent1"/>
+                        </a:lnRef>
+                        <a:fillRef idx="0">
+                          <a:schemeClr val="accent1"/>
+                        </a:fillRef>
+                        <a:effectRef idx="0">
+                          <a:schemeClr val="accent1"/>
+                        </a:effectRef>
+                        <a:fontRef idx="minor">
+                          <a:schemeClr val="tx1"/>
+                        </a:fontRef>
+                      </wps:style>
+                      <wps:bodyPr/>
+                    </wps:wsp>
+                  </a:graphicData>
+                </a:graphic>
+              </wp:anchor>
+            </w:drawing>
+          </mc:Choice>
+          <mc:Fallback>
+            <w:pict>
+              <v:shape w14:anchorId="4F96CDAA" id="Straight Arrow Connector 35" o:spid="_x0000_s1026" type="#_x0000_t32" style="position:absolute;margin-left:233.7pt;margin-top:7.95pt;width:0;height:15.05pt;z-index:251711488;visibility:visible;mso-wrap-style:square;mso-wrap-distance-left:9pt;mso-wrap-distance-top:0;mso-wrap-distance-right:9pt;mso-wrap-distance-bottom:0;mso-position-horizontal:absolute;mso-position-horizontal-relative:text;mso-position-vertical:absolute;mso-position-vertical-relative:text" o:gfxdata="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" strokecolor="black [3213]" strokeweight=".5pt">
+                <v:stroke endarrow="block" joinstyle="miter"/>
+              </v:shape>
+            </w:pict>
+          </mc:Fallback>
+        </mc:AlternateContent>
+      </w:r>
+    </w:p>
+    <w:p>
+      <w:r>
+        <w:rPr>
+          <w:rFonts w:ascii="Times New Roman" w:hAnsi="Times New Roman" w:cs="Times New Roman"/>
+          <w:noProof/>
+          <w:sz w:val="24"/>
+          <w:szCs w:val="24"/>
+        </w:rPr>
+        <mc:AlternateContent>
+          <mc:Choice Requires="wps">
+            <w:drawing>
+              <wp:anchor distT="0" distB="0" distL="114300" distR="114300" simplePos="0" relativeHeight="251707392" behindDoc="0" locked="0" layoutInCell="1" allowOverlap="1" wp14:anchorId="67C58BEC" wp14:editId="3E8DE6FE">
+                <wp:simplePos x="0" y="0"/>
+                <wp:positionH relativeFrom="margin">
+                  <wp:posOffset>2183765</wp:posOffset>
+                </wp:positionH>
+                <wp:positionV relativeFrom="paragraph">
+                  <wp:posOffset>9525</wp:posOffset>
+                </wp:positionV>
+                <wp:extent cx="1571625" cy="819150"/>
+                <wp:effectExtent l="0" t="0" r="28575" b="19050"/>
+                <wp:wrapNone/>
+                <wp:docPr id="30" name="Rectangle: Rounded Corners 30"/>
+                <wp:cNvGraphicFramePr/>
+                <a:graphic xmlns:a="http://schemas.openxmlformats.org/drawingml/2006/main">
+                  <a:graphicData uri="http://schemas.microsoft.com/office/word/2010/wordprocessingShape">
+                    <wps:wsp>
+                      <wps:cNvSpPr/>
+                      <wps:spPr>
+                        <a:xfrm>
+                          <a:off x="0" y="0"/>
+                          <a:ext cx="1571625" cy="819150"/>
+                        </a:xfrm>
+                        <a:prstGeom prst="roundRect">
+                          <a:avLst/>
+                        </a:prstGeom>
+                        <a:noFill/>
+                        <a:ln>
+                          <a:solidFill>
+                            <a:schemeClr val="tx1"/>
+                          </a:solidFill>
+                        </a:ln>
+                      </wps:spPr>
+                      <wps:style>
+                        <a:lnRef idx="2">
+                          <a:schemeClr val="accent1">
+                            <a:shade val="50000"/>
+                          </a:schemeClr>
+                        </a:lnRef>
+                        <a:fillRef idx="1">
+                          <a:schemeClr val="accent1"/>
+                        </a:fillRef>
+                        <a:effectRef idx="0">
+                          <a:schemeClr val="accent1"/>
+                        </a:effectRef>
+                        <a:fontRef idx="minor">
+                          <a:schemeClr val="lt1"/>
+                        </a:fontRef>
+                      </wps:style>
+                      <wps:txbx>
+                        <w:txbxContent>
+                          <w:p>
+                            <w:pPr>
+                              <w:jc w:val="center"/>
+                              <w:rPr>
+                                <w:color w:val="000000" w:themeColor="text1"/>
+                                <w:sz w:val="26"/>
+                                <w:szCs w:val="26"/>
+                              </w:rPr>
+                            </w:pPr>
+                            <w:r>
+                              <w:rPr>
+                                <w:color w:val="000000" w:themeColor="text1"/>
+                                <w:sz w:val="26"/>
+                                <w:szCs w:val="26"/>
+                              </w:rPr>
+                              <w:t>Classification</w:t>
+                            </w:r>
+                          </w:p>
+                        </w:txbxContent>
+                      </wps:txbx>
+                      <wps:bodyPr rot="0" spcFirstLastPara="0" vertOverflow="clip" horzOverflow="clip" vert="horz" wrap="square" lIns="91440" tIns="45720" rIns="91440" bIns="45720" numCol="1" spcCol="0" rtlCol="0" fromWordArt="0" anchor="ctr" anchorCtr="0" forceAA="0" compatLnSpc="1">
+                        <a:prstTxWarp prst="textNoShape">
+                          <a:avLst/>
+                        </a:prstTxWarp>
+                        <a:noAutofit/>
+                      </wps:bodyPr>
+                    </wps:wsp>
+                  </a:graphicData>
+                </a:graphic>
+                <wp14:sizeRelH relativeFrom="page">
+                  <wp14:pctWidth>0</wp14:pctWidth>
+                </wp14:sizeRelH>
+                <wp14:sizeRelV relativeFrom="page">
+                  <wp14:pctHeight>0</wp14:pctHeight>
+                </wp14:sizeRelV>
+              </wp:anchor>
+            </w:drawing>
+          </mc:Choice>
+          <mc:Fallback>
+            <w:pict>
+              <v:roundrect w14:anchorId="67C58BEC" id="Rectangle: Rounded Corners 30" o:spid="_x0000_s1044" style="position:absolute;margin-left:171.95pt;margin-top:.75pt;width:123.75pt;height:64.5pt;z-index:251707392;visibility:visible;mso-wrap-style:square;mso-width-percent:0;mso-height-percent:0;mso-wrap-distance-left:9pt;mso-wrap-distance-top:0;mso-wrap-distance-right:9pt;mso-wrap-distance-bottom:0;mso-position-horizontal:absolute;mso-position-horizontal-relative:margin;mso-position-vertical:absolute;mso-position-vertical-relative:text;mso-width-percent:0;mso-height-percent:0;mso-width-relative:page;mso-height-relative:page;v-text-anchor:middle" arcsize="10923f" o:gfxdata="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" filled="f" strokecolor="black [3213]" strokeweight="1pt">
+                <v:stroke joinstyle="miter"/>
+                <v:textbox>
+                  <w:txbxContent>
+                    <w:p>
+                      <w:pPr>
+                        <w:jc w:val="center"/>
+                        <w:rPr>
+                          <w:color w:val="000000" w:themeColor="text1"/>
+                          <w:sz w:val="26"/>
+                          <w:szCs w:val="26"/>
+                        </w:rPr>
+                      </w:pPr>
+                      <w:r>
+                        <w:rPr>
+                          <w:color w:val="000000" w:themeColor="text1"/>
+                          <w:sz w:val="26"/>
+                          <w:szCs w:val="26"/>
+                        </w:rPr>
+                        <w:t>Classification</w:t>
+                      </w:r>
+                    </w:p>
+                  </w:txbxContent>
+                </v:textbox>
+                <w10:wrap anchorx="margin"/>
+              </v:roundrect>
+            </w:pict>
+          </mc:Fallback>
+        </mc:AlternateContent>
+      </w:r>
+    </w:p>
+    <w:p/>
+    <w:p/>
+    <w:p/>
+    <w:p/>
+    <w:p>
+      <w:r>
+        <w:t xml:space="preserve">Preprocessing consists of </w:t>
+      </w:r>
+    </w:p>
+    <w:p>
+      <w:pPr>
+        <w:pStyle w:val="ListParagraph"/>
+        <w:numPr>
+          <w:ilvl w:val="0"/>
+          <w:numId w:val="4"/>
+        </w:numPr>
+        <w:rPr>
+          <w:rFonts w:asciiTheme="minorHAnsi" w:hAnsiTheme="minorHAnsi" w:cstheme="minorBidi"/>
+          <w:sz w:val="22"/>
+          <w:szCs w:val="22"/>
+        </w:rPr>
+      </w:pPr>
+      <w:r>
+        <w:rPr>
+          <w:rFonts w:asciiTheme="minorHAnsi" w:hAnsiTheme="minorHAnsi" w:cstheme="minorBidi"/>
+          <w:sz w:val="22"/>
+          <w:szCs w:val="22"/>
+        </w:rPr>
+        <w:t>Noise removal</w:t>
+      </w:r>
+    </w:p>
+    <w:p>
+      <w:pPr>
+        <w:pStyle w:val="ListParagraph"/>
+        <w:numPr>
+          <w:ilvl w:val="0"/>
+          <w:numId w:val="4"/>
+        </w:numPr>
+        <w:rPr>
+          <w:rFonts w:asciiTheme="minorHAnsi" w:hAnsiTheme="minorHAnsi" w:cstheme="minorBidi"/>
+          <w:sz w:val="22"/>
+          <w:szCs w:val="22"/>
+        </w:rPr>
+      </w:pPr>
+      <w:r>
+        <w:rPr>
+          <w:rFonts w:asciiTheme="minorHAnsi" w:hAnsiTheme="minorHAnsi" w:cstheme="minorBidi"/>
+          <w:sz w:val="22"/>
+          <w:szCs w:val="22"/>
+        </w:rPr>
+        <w:t xml:space="preserve">Binarization. </w:t>
+      </w:r>
+      <w:proofErr w:type="gramStart"/>
+      <w:r>
+        <w:rPr>
+          <w:rFonts w:asciiTheme="minorHAnsi" w:hAnsiTheme="minorHAnsi" w:cstheme="minorBidi"/>
+          <w:sz w:val="22"/>
+          <w:szCs w:val="22"/>
+        </w:rPr>
+        <w:t>i.e.</w:t>
+      </w:r>
+      <w:proofErr w:type="gramEnd"/>
+      <w:r>
+        <w:rPr>
+          <w:rFonts w:asciiTheme="minorHAnsi" w:hAnsiTheme="minorHAnsi" w:cstheme="minorBidi"/>
+          <w:sz w:val="22"/>
+          <w:szCs w:val="22"/>
+        </w:rPr>
+        <w:t xml:space="preserve"> converts image into binary image</w:t>
+      </w:r>
+    </w:p>
+    <w:p>
+      <w:pPr>
+        <w:pStyle w:val="ListParagraph"/>
+        <w:numPr>
+          <w:ilvl w:val="0"/>
+          <w:numId w:val="4"/>
+        </w:numPr>
+        <w:rPr>
+          <w:rFonts w:asciiTheme="minorHAnsi" w:hAnsiTheme="minorHAnsi" w:cstheme="minorBidi"/>
+          <w:sz w:val="22"/>
+          <w:szCs w:val="22"/>
+        </w:rPr>
+      </w:pPr>
+      <w:r>
+        <w:rPr>
+          <w:rFonts w:asciiTheme="minorHAnsi" w:hAnsiTheme="minorHAnsi" w:cstheme="minorBidi"/>
+          <w:sz w:val="22"/>
+          <w:szCs w:val="22"/>
+        </w:rPr>
+        <w:t>Morphological operation</w:t>
+      </w:r>
+      <w:r>
+        <w:rPr>
+          <w:rFonts w:asciiTheme="minorHAnsi" w:hAnsiTheme="minorHAnsi" w:cstheme="minorBidi"/>
+          <w:sz w:val="22"/>
+          <w:szCs w:val="22"/>
+        </w:rPr>
+        <w:t>. This will increase or decrease the size of the image to a constant image size.</w:t>
+      </w:r>
+    </w:p>
+    <w:p>
+      <w:pPr>
+        <w:pStyle w:val="ListParagraph"/>
+        <w:rPr>
+          <w:rFonts w:asciiTheme="minorHAnsi" w:hAnsiTheme="minorHAnsi" w:cstheme="minorBidi"/>
+          <w:sz w:val="22"/>
+          <w:szCs w:val="22"/>
+        </w:rPr>
+      </w:pPr>
+    </w:p>
     <w:sectPr>
       <w:pgSz w:w="12240" w:h="15840"/>
       <w:pgMar w:top="1440" w:right="1440" w:bottom="1440" w:left="1440" w:header="720" w:footer="720" w:gutter="0"/>
@@ -2502,6 +3565,92 @@
 <file path=word/numbering.xml><?xml version="1.0" encoding="utf-8"?>
 <w:numbering xmlns:wpc="http://schemas.microsoft.com/office/word/2010/wordprocessingCanvas" xmlns:cx="http://schemas.microsoft.com/office/drawing/2014/chartex" xmlns:cx1="http://schemas.microsoft.com/office/drawing/2015/9/8/chartex" xmlns:cx2="http://schemas.microsoft.com/office/drawing/2015/10/21/chartex" xmlns:cx3="http://schemas.microsoft.com/office/drawing/2016/5/9/chartex" xmlns:cx4="http://schemas.microsoft.com/office/drawing/2016/5/10/chartex" xmlns:cx5="http://schemas.microsoft.com/office/drawing/2016/5/11/chartex" xmlns:cx6="http://schemas.microsoft.com/office/drawing/2016/5/12/chartex" xmlns:cx7="http://schemas.microsoft.com/office/drawing/2016/5/13/chartex" xmlns:cx8="http://schemas.microsoft.com/office/drawing/2016/5/14/chartex" xmlns:mc="http://schemas.openxmlformats.org/markup-compatibility/2006" xmlns:aink="http://schemas.microsoft.com/office/drawing/2016/ink" xmlns:am3d="http://schemas.microsoft.com/office/drawing/2017/model3d" xmlns:o="urn:schemas-microsoft-com:office:office" xmlns:oel="http://schemas.microsoft.com/office/2019/extlst" xmlns:r="http://schemas.openxmlformats.org/officeDocument/2006/relationships" xmlns:m="http://schemas.openxmlformats.org/officeDocument/2006/math" xmlns:v="urn:schemas-microsoft-com:vml" xmlns:wp14="http://schemas.microsoft.com/office/word/2010/wordprocessingDrawing" xmlns:wp="http://schemas.openxmlformats.org/drawingml/2006/wordprocessingDrawing" xmlns:w10="urn:schemas-microsoft-com:office:word" xmlns:w="http://schemas.openxmlformats.org/wordprocessingml/2006/main" xmlns:w14="http://schemas.microsoft.com/office/word/2010/wordml" xmlns:w15="http://schemas.microsoft.com/office/word/2012/wordml" xmlns:w16cex="http://schemas.microsoft.com/office/word/2018/wordml/cex" xmlns:w16cid="http://schemas.microsoft.com/office/word/2016/wordml/cid" xmlns:w16="http://schemas.microsoft.com/office/word/2018/wordml" xmlns:w16sdtdh="http://schemas.microsoft.com/office/word/2020/wordml/sdtdatahash" xmlns:w16se="http://schemas.microsoft.com/office/word/2015/wordml/symex" xmlns:wpg="http://schemas.microsoft.com/office/word/2010/wordprocessingGroup" xmlns:wpi="http://schemas.microsoft.com/office/word/2010/wordprocessingInk" xmlns:wne="http://schemas.microsoft.com/office/word/2006/wordml" xmlns:wps="http://schemas.microsoft.com/office/word/2010/wordprocessingShape" mc:Ignorable="w14 w15 w16se w16cid w16 w16cex w16sdtdh wp14">
   <w:abstractNum w:abstractNumId="0" w15:restartNumberingAfterBreak="0">
+    <w:nsid w:val="1B6C4684"/>
+    <w:multiLevelType w:val="hybridMultilevel"/>
+    <w:tmpl w:val="0A4C7C4E"/>
+    <w:lvl w:ilvl="0" w:tplc="0409000F">
+      <w:start w:val="1"/>
+      <w:numFmt w:val="decimal"/>
+      <w:lvlText w:val="%1."/>
+      <w:lvlJc w:val="left"/>
+      <w:pPr>
+        <w:ind w:left="720" w:hanging="360"/>
+      </w:pPr>
+    </w:lvl>
+    <w:lvl w:ilvl="1" w:tplc="04090019" w:tentative="1">
+      <w:start w:val="1"/>
+      <w:numFmt w:val="lowerLetter"/>
+      <w:lvlText w:val="%2."/>
+      <w:lvlJc w:val="left"/>
+      <w:pPr>
+        <w:ind w:left="1440" w:hanging="360"/>
+      </w:pPr>
+    </w:lvl>
+    <w:lvl w:ilvl="2" w:tplc="0409001B" w:tentative="1">
+      <w:start w:val="1"/>
+      <w:numFmt w:val="lowerRoman"/>
+      <w:lvlText w:val="%3."/>
+      <w:lvlJc w:val="right"/>
+      <w:pPr>
+        <w:ind w:left="2160" w:hanging="180"/>
+      </w:pPr>
+    </w:lvl>
+    <w:lvl w:ilvl="3" w:tplc="0409000F" w:tentative="1">
+      <w:start w:val="1"/>
+      <w:numFmt w:val="decimal"/>
+      <w:lvlText w:val="%4."/>
+      <w:lvlJc w:val="left"/>
+      <w:pPr>
+        <w:ind w:left="2880" w:hanging="360"/>
+      </w:pPr>
+    </w:lvl>
+    <w:lvl w:ilvl="4" w:tplc="04090019" w:tentative="1">
+      <w:start w:val="1"/>
+      <w:numFmt w:val="lowerLetter"/>
+      <w:lvlText w:val="%5."/>
+      <w:lvlJc w:val="left"/>
+      <w:pPr>
+        <w:ind w:left="3600" w:hanging="360"/>
+      </w:pPr>
+    </w:lvl>
+    <w:lvl w:ilvl="5" w:tplc="0409001B" w:tentative="1">
+      <w:start w:val="1"/>
+      <w:numFmt w:val="lowerRoman"/>
+      <w:lvlText w:val="%6."/>
+      <w:lvlJc w:val="right"/>
+      <w:pPr>
+        <w:ind w:left="4320" w:hanging="180"/>
+      </w:pPr>
+    </w:lvl>
+    <w:lvl w:ilvl="6" w:tplc="0409000F" w:tentative="1">
+      <w:start w:val="1"/>
+      <w:numFmt w:val="decimal"/>
+      <w:lvlText w:val="%7."/>
+      <w:lvlJc w:val="left"/>
+      <w:pPr>
+        <w:ind w:left="5040" w:hanging="360"/>
+      </w:pPr>
+    </w:lvl>
+    <w:lvl w:ilvl="7" w:tplc="04090019" w:tentative="1">
+      <w:start w:val="1"/>
+      <w:numFmt w:val="lowerLetter"/>
+      <w:lvlText w:val="%8."/>
+      <w:lvlJc w:val="left"/>
+      <w:pPr>
+        <w:ind w:left="5760" w:hanging="360"/>
+      </w:pPr>
+    </w:lvl>
+    <w:lvl w:ilvl="8" w:tplc="0409001B" w:tentative="1">
+      <w:start w:val="1"/>
+      <w:numFmt w:val="lowerRoman"/>
+      <w:lvlText w:val="%9."/>
+      <w:lvlJc w:val="right"/>
+      <w:pPr>
+        <w:ind w:left="6480" w:hanging="180"/>
+      </w:pPr>
+    </w:lvl>
+  </w:abstractNum>
+  <w:abstractNum w:abstractNumId="1" w15:restartNumberingAfterBreak="0">
     <w:nsid w:val="39D677DB"/>
     <w:multiLevelType w:val="hybridMultilevel"/>
     <w:tmpl w:val="A8847D88"/>
@@ -2614,8 +3763,394 @@
       </w:rPr>
     </w:lvl>
   </w:abstractNum>
+  <w:abstractNum w:abstractNumId="2" w15:restartNumberingAfterBreak="0">
+    <w:nsid w:val="43E7398D"/>
+    <w:multiLevelType w:val="hybridMultilevel"/>
+    <w:tmpl w:val="101C4AE4"/>
+    <w:lvl w:ilvl="0" w:tplc="0409000F">
+      <w:start w:val="1"/>
+      <w:numFmt w:val="decimal"/>
+      <w:lvlText w:val="%1."/>
+      <w:lvlJc w:val="left"/>
+      <w:pPr>
+        <w:ind w:left="720" w:hanging="360"/>
+      </w:pPr>
+    </w:lvl>
+    <w:lvl w:ilvl="1" w:tplc="04090019" w:tentative="1">
+      <w:start w:val="1"/>
+      <w:numFmt w:val="lowerLetter"/>
+      <w:lvlText w:val="%2."/>
+      <w:lvlJc w:val="left"/>
+      <w:pPr>
+        <w:ind w:left="1440" w:hanging="360"/>
+      </w:pPr>
+    </w:lvl>
+    <w:lvl w:ilvl="2" w:tplc="0409001B" w:tentative="1">
+      <w:start w:val="1"/>
+      <w:numFmt w:val="lowerRoman"/>
+      <w:lvlText w:val="%3."/>
+      <w:lvlJc w:val="right"/>
+      <w:pPr>
+        <w:ind w:left="2160" w:hanging="180"/>
+      </w:pPr>
+    </w:lvl>
+    <w:lvl w:ilvl="3" w:tplc="0409000F" w:tentative="1">
+      <w:start w:val="1"/>
+      <w:numFmt w:val="decimal"/>
+      <w:lvlText w:val="%4."/>
+      <w:lvlJc w:val="left"/>
+      <w:pPr>
+        <w:ind w:left="2880" w:hanging="360"/>
+      </w:pPr>
+    </w:lvl>
+    <w:lvl w:ilvl="4" w:tplc="04090019" w:tentative="1">
+      <w:start w:val="1"/>
+      <w:numFmt w:val="lowerLetter"/>
+      <w:lvlText w:val="%5."/>
+      <w:lvlJc w:val="left"/>
+      <w:pPr>
+        <w:ind w:left="3600" w:hanging="360"/>
+      </w:pPr>
+    </w:lvl>
+    <w:lvl w:ilvl="5" w:tplc="0409001B" w:tentative="1">
+      <w:start w:val="1"/>
+      <w:numFmt w:val="lowerRoman"/>
+      <w:lvlText w:val="%6."/>
+      <w:lvlJc w:val="right"/>
+      <w:pPr>
+        <w:ind w:left="4320" w:hanging="180"/>
+      </w:pPr>
+    </w:lvl>
+    <w:lvl w:ilvl="6" w:tplc="0409000F" w:tentative="1">
+      <w:start w:val="1"/>
+      <w:numFmt w:val="decimal"/>
+      <w:lvlText w:val="%7."/>
+      <w:lvlJc w:val="left"/>
+      <w:pPr>
+        <w:ind w:left="5040" w:hanging="360"/>
+      </w:pPr>
+    </w:lvl>
+    <w:lvl w:ilvl="7" w:tplc="04090019" w:tentative="1">
+      <w:start w:val="1"/>
+      <w:numFmt w:val="lowerLetter"/>
+      <w:lvlText w:val="%8."/>
+      <w:lvlJc w:val="left"/>
+      <w:pPr>
+        <w:ind w:left="5760" w:hanging="360"/>
+      </w:pPr>
+    </w:lvl>
+    <w:lvl w:ilvl="8" w:tplc="0409001B" w:tentative="1">
+      <w:start w:val="1"/>
+      <w:numFmt w:val="lowerRoman"/>
+      <w:lvlText w:val="%9."/>
+      <w:lvlJc w:val="right"/>
+      <w:pPr>
+        <w:ind w:left="6480" w:hanging="180"/>
+      </w:pPr>
+    </w:lvl>
+  </w:abstractNum>
+  <w:abstractNum w:abstractNumId="3" w15:restartNumberingAfterBreak="0">
+    <w:nsid w:val="45DF519F"/>
+    <w:multiLevelType w:val="hybridMultilevel"/>
+    <w:tmpl w:val="0E7CEBBC"/>
+    <w:lvl w:ilvl="0" w:tplc="04090001">
+      <w:start w:val="1"/>
+      <w:numFmt w:val="bullet"/>
+      <w:lvlText w:val=""/>
+      <w:lvlJc w:val="left"/>
+      <w:pPr>
+        <w:ind w:left="720" w:hanging="360"/>
+      </w:pPr>
+      <w:rPr>
+        <w:rFonts w:ascii="Symbol" w:hAnsi="Symbol" w:hint="default"/>
+      </w:rPr>
+    </w:lvl>
+    <w:lvl w:ilvl="1" w:tplc="04090003" w:tentative="1">
+      <w:start w:val="1"/>
+      <w:numFmt w:val="bullet"/>
+      <w:lvlText w:val="o"/>
+      <w:lvlJc w:val="left"/>
+      <w:pPr>
+        <w:ind w:left="1440" w:hanging="360"/>
+      </w:pPr>
+      <w:rPr>
+        <w:rFonts w:ascii="Courier New" w:hAnsi="Courier New" w:cs="Courier New" w:hint="default"/>
+      </w:rPr>
+    </w:lvl>
+    <w:lvl w:ilvl="2" w:tplc="04090005" w:tentative="1">
+      <w:start w:val="1"/>
+      <w:numFmt w:val="bullet"/>
+      <w:lvlText w:val=""/>
+      <w:lvlJc w:val="left"/>
+      <w:pPr>
+        <w:ind w:left="2160" w:hanging="360"/>
+      </w:pPr>
+      <w:rPr>
+        <w:rFonts w:ascii="Wingdings" w:hAnsi="Wingdings" w:hint="default"/>
+      </w:rPr>
+    </w:lvl>
+    <w:lvl w:ilvl="3" w:tplc="04090001" w:tentative="1">
+      <w:start w:val="1"/>
+      <w:numFmt w:val="bullet"/>
+      <w:lvlText w:val=""/>
+      <w:lvlJc w:val="left"/>
+      <w:pPr>
+        <w:ind w:left="2880" w:hanging="360"/>
+      </w:pPr>
+      <w:rPr>
+        <w:rFonts w:ascii="Symbol" w:hAnsi="Symbol" w:hint="default"/>
+      </w:rPr>
+    </w:lvl>
+    <w:lvl w:ilvl="4" w:tplc="04090003" w:tentative="1">
+      <w:start w:val="1"/>
+      <w:numFmt w:val="bullet"/>
+      <w:lvlText w:val="o"/>
+      <w:lvlJc w:val="left"/>
+      <w:pPr>
+        <w:ind w:left="3600" w:hanging="360"/>
+      </w:pPr>
+      <w:rPr>
+        <w:rFonts w:ascii="Courier New" w:hAnsi="Courier New" w:cs="Courier New" w:hint="default"/>
+      </w:rPr>
+    </w:lvl>
+    <w:lvl w:ilvl="5" w:tplc="04090005" w:tentative="1">
+      <w:start w:val="1"/>
+      <w:numFmt w:val="bullet"/>
+      <w:lvlText w:val=""/>
+      <w:lvlJc w:val="left"/>
+      <w:pPr>
+        <w:ind w:left="4320" w:hanging="360"/>
+      </w:pPr>
+      <w:rPr>
+        <w:rFonts w:ascii="Wingdings" w:hAnsi="Wingdings" w:hint="default"/>
+      </w:rPr>
+    </w:lvl>
+    <w:lvl w:ilvl="6" w:tplc="04090001" w:tentative="1">
+      <w:start w:val="1"/>
+      <w:numFmt w:val="bullet"/>
+      <w:lvlText w:val=""/>
+      <w:lvlJc w:val="left"/>
+      <w:pPr>
+        <w:ind w:left="5040" w:hanging="360"/>
+      </w:pPr>
+      <w:rPr>
+        <w:rFonts w:ascii="Symbol" w:hAnsi="Symbol" w:hint="default"/>
+      </w:rPr>
+    </w:lvl>
+    <w:lvl w:ilvl="7" w:tplc="04090003" w:tentative="1">
+      <w:start w:val="1"/>
+      <w:numFmt w:val="bullet"/>
+      <w:lvlText w:val="o"/>
+      <w:lvlJc w:val="left"/>
+      <w:pPr>
+        <w:ind w:left="5760" w:hanging="360"/>
+      </w:pPr>
+      <w:rPr>
+        <w:rFonts w:ascii="Courier New" w:hAnsi="Courier New" w:cs="Courier New" w:hint="default"/>
+      </w:rPr>
+    </w:lvl>
+    <w:lvl w:ilvl="8" w:tplc="04090005" w:tentative="1">
+      <w:start w:val="1"/>
+      <w:numFmt w:val="bullet"/>
+      <w:lvlText w:val=""/>
+      <w:lvlJc w:val="left"/>
+      <w:pPr>
+        <w:ind w:left="6480" w:hanging="360"/>
+      </w:pPr>
+      <w:rPr>
+        <w:rFonts w:ascii="Wingdings" w:hAnsi="Wingdings" w:hint="default"/>
+      </w:rPr>
+    </w:lvl>
+  </w:abstractNum>
+  <w:abstractNum w:abstractNumId="4" w15:restartNumberingAfterBreak="0">
+    <w:nsid w:val="541620A5"/>
+    <w:multiLevelType w:val="hybridMultilevel"/>
+    <w:tmpl w:val="2942221E"/>
+    <w:lvl w:ilvl="0" w:tplc="0409000F">
+      <w:start w:val="1"/>
+      <w:numFmt w:val="decimal"/>
+      <w:lvlText w:val="%1."/>
+      <w:lvlJc w:val="left"/>
+      <w:pPr>
+        <w:ind w:left="720" w:hanging="360"/>
+      </w:pPr>
+    </w:lvl>
+    <w:lvl w:ilvl="1" w:tplc="04090019" w:tentative="1">
+      <w:start w:val="1"/>
+      <w:numFmt w:val="lowerLetter"/>
+      <w:lvlText w:val="%2."/>
+      <w:lvlJc w:val="left"/>
+      <w:pPr>
+        <w:ind w:left="1440" w:hanging="360"/>
+      </w:pPr>
+    </w:lvl>
+    <w:lvl w:ilvl="2" w:tplc="0409001B" w:tentative="1">
+      <w:start w:val="1"/>
+      <w:numFmt w:val="lowerRoman"/>
+      <w:lvlText w:val="%3."/>
+      <w:lvlJc w:val="right"/>
+      <w:pPr>
+        <w:ind w:left="2160" w:hanging="180"/>
+      </w:pPr>
+    </w:lvl>
+    <w:lvl w:ilvl="3" w:tplc="0409000F" w:tentative="1">
+      <w:start w:val="1"/>
+      <w:numFmt w:val="decimal"/>
+      <w:lvlText w:val="%4."/>
+      <w:lvlJc w:val="left"/>
+      <w:pPr>
+        <w:ind w:left="2880" w:hanging="360"/>
+      </w:pPr>
+    </w:lvl>
+    <w:lvl w:ilvl="4" w:tplc="04090019" w:tentative="1">
+      <w:start w:val="1"/>
+      <w:numFmt w:val="lowerLetter"/>
+      <w:lvlText w:val="%5."/>
+      <w:lvlJc w:val="left"/>
+      <w:pPr>
+        <w:ind w:left="3600" w:hanging="360"/>
+      </w:pPr>
+    </w:lvl>
+    <w:lvl w:ilvl="5" w:tplc="0409001B" w:tentative="1">
+      <w:start w:val="1"/>
+      <w:numFmt w:val="lowerRoman"/>
+      <w:lvlText w:val="%6."/>
+      <w:lvlJc w:val="right"/>
+      <w:pPr>
+        <w:ind w:left="4320" w:hanging="180"/>
+      </w:pPr>
+    </w:lvl>
+    <w:lvl w:ilvl="6" w:tplc="0409000F" w:tentative="1">
+      <w:start w:val="1"/>
+      <w:numFmt w:val="decimal"/>
+      <w:lvlText w:val="%7."/>
+      <w:lvlJc w:val="left"/>
+      <w:pPr>
+        <w:ind w:left="5040" w:hanging="360"/>
+      </w:pPr>
+    </w:lvl>
+    <w:lvl w:ilvl="7" w:tplc="04090019" w:tentative="1">
+      <w:start w:val="1"/>
+      <w:numFmt w:val="lowerLetter"/>
+      <w:lvlText w:val="%8."/>
+      <w:lvlJc w:val="left"/>
+      <w:pPr>
+        <w:ind w:left="5760" w:hanging="360"/>
+      </w:pPr>
+    </w:lvl>
+    <w:lvl w:ilvl="8" w:tplc="0409001B" w:tentative="1">
+      <w:start w:val="1"/>
+      <w:numFmt w:val="lowerRoman"/>
+      <w:lvlText w:val="%9."/>
+      <w:lvlJc w:val="right"/>
+      <w:pPr>
+        <w:ind w:left="6480" w:hanging="180"/>
+      </w:pPr>
+    </w:lvl>
+  </w:abstractNum>
+  <w:abstractNum w:abstractNumId="5" w15:restartNumberingAfterBreak="0">
+    <w:nsid w:val="73A435F1"/>
+    <w:multiLevelType w:val="hybridMultilevel"/>
+    <w:tmpl w:val="1ADE3466"/>
+    <w:lvl w:ilvl="0" w:tplc="0409000F">
+      <w:start w:val="1"/>
+      <w:numFmt w:val="decimal"/>
+      <w:lvlText w:val="%1."/>
+      <w:lvlJc w:val="left"/>
+      <w:pPr>
+        <w:ind w:left="720" w:hanging="360"/>
+      </w:pPr>
+    </w:lvl>
+    <w:lvl w:ilvl="1" w:tplc="04090019" w:tentative="1">
+      <w:start w:val="1"/>
+      <w:numFmt w:val="lowerLetter"/>
+      <w:lvlText w:val="%2."/>
+      <w:lvlJc w:val="left"/>
+      <w:pPr>
+        <w:ind w:left="1440" w:hanging="360"/>
+      </w:pPr>
+    </w:lvl>
+    <w:lvl w:ilvl="2" w:tplc="0409001B" w:tentative="1">
+      <w:start w:val="1"/>
+      <w:numFmt w:val="lowerRoman"/>
+      <w:lvlText w:val="%3."/>
+      <w:lvlJc w:val="right"/>
+      <w:pPr>
+        <w:ind w:left="2160" w:hanging="180"/>
+      </w:pPr>
+    </w:lvl>
+    <w:lvl w:ilvl="3" w:tplc="0409000F" w:tentative="1">
+      <w:start w:val="1"/>
+      <w:numFmt w:val="decimal"/>
+      <w:lvlText w:val="%4."/>
+      <w:lvlJc w:val="left"/>
+      <w:pPr>
+        <w:ind w:left="2880" w:hanging="360"/>
+      </w:pPr>
+    </w:lvl>
+    <w:lvl w:ilvl="4" w:tplc="04090019" w:tentative="1">
+      <w:start w:val="1"/>
+      <w:numFmt w:val="lowerLetter"/>
+      <w:lvlText w:val="%5."/>
+      <w:lvlJc w:val="left"/>
+      <w:pPr>
+        <w:ind w:left="3600" w:hanging="360"/>
+      </w:pPr>
+    </w:lvl>
+    <w:lvl w:ilvl="5" w:tplc="0409001B" w:tentative="1">
+      <w:start w:val="1"/>
+      <w:numFmt w:val="lowerRoman"/>
+      <w:lvlText w:val="%6."/>
+      <w:lvlJc w:val="right"/>
+      <w:pPr>
+        <w:ind w:left="4320" w:hanging="180"/>
+      </w:pPr>
+    </w:lvl>
+    <w:lvl w:ilvl="6" w:tplc="0409000F" w:tentative="1">
+      <w:start w:val="1"/>
+      <w:numFmt w:val="decimal"/>
+      <w:lvlText w:val="%7."/>
+      <w:lvlJc w:val="left"/>
+      <w:pPr>
+        <w:ind w:left="5040" w:hanging="360"/>
+      </w:pPr>
+    </w:lvl>
+    <w:lvl w:ilvl="7" w:tplc="04090019" w:tentative="1">
+      <w:start w:val="1"/>
+      <w:numFmt w:val="lowerLetter"/>
+      <w:lvlText w:val="%8."/>
+      <w:lvlJc w:val="left"/>
+      <w:pPr>
+        <w:ind w:left="5760" w:hanging="360"/>
+      </w:pPr>
+    </w:lvl>
+    <w:lvl w:ilvl="8" w:tplc="0409001B" w:tentative="1">
+      <w:start w:val="1"/>
+      <w:numFmt w:val="lowerRoman"/>
+      <w:lvlText w:val="%9."/>
+      <w:lvlJc w:val="right"/>
+      <w:pPr>
+        <w:ind w:left="6480" w:hanging="180"/>
+      </w:pPr>
+    </w:lvl>
+  </w:abstractNum>
   <w:num w:numId="1" w16cid:durableId="1501507458">
+    <w:abstractNumId w:val="1"/>
+  </w:num>
+  <w:num w:numId="2" w16cid:durableId="455217224">
+    <w:abstractNumId w:val="3"/>
+  </w:num>
+  <w:num w:numId="3" w16cid:durableId="742751253">
+    <w:abstractNumId w:val="5"/>
+  </w:num>
+  <w:num w:numId="4" w16cid:durableId="854078364">
     <w:abstractNumId w:val="0"/>
+  </w:num>
+  <w:num w:numId="5" w16cid:durableId="199251164">
+    <w:abstractNumId w:val="2"/>
+  </w:num>
+  <w:num w:numId="6" w16cid:durableId="885482097">
+    <w:abstractNumId w:val="4"/>
   </w:num>
 </w:numbering>
 </file>

</xml_diff>

<commit_message>
[FEAT] Adding algorithms for main features design
</commit_message>
<xml_diff>
--- a/Initial Main Design.docx
+++ b/Initial Main Design.docx
@@ -55,6 +55,9 @@
       <w:r>
         <w:t>Documents: Provides audio guidance to capture a printed page and recognizes the text, along with its original formatting then speaks the document</w:t>
       </w:r>
+      <w:r>
+        <w:br w:type="page"/>
+      </w:r>
     </w:p>
     <w:p/>
     <w:p>
@@ -63,6 +66,88 @@
       </w:pPr>
       <w:r>
         <w:t>Scene Descriptor</w:t>
+      </w:r>
+    </w:p>
+    <w:p/>
+    <w:p>
+      <w:pPr>
+        <w:rPr>
+          <w:rFonts w:ascii="Noto Sans" w:hAnsi="Noto Sans" w:cs="Noto Sans"/>
+        </w:rPr>
+      </w:pPr>
+      <w:r>
+        <w:rPr>
+          <w:rFonts w:ascii="Noto Sans" w:hAnsi="Noto Sans" w:cs="Noto Sans"/>
+        </w:rPr>
+        <w:t xml:space="preserve">- Object </w:t>
+      </w:r>
+      <w:proofErr w:type="gramStart"/>
+      <w:r>
+        <w:rPr>
+          <w:rFonts w:ascii="Noto Sans" w:hAnsi="Noto Sans" w:cs="Noto Sans"/>
+        </w:rPr>
+        <w:t>detection :</w:t>
+      </w:r>
+      <w:proofErr w:type="gramEnd"/>
+      <w:r>
+        <w:rPr>
+          <w:rFonts w:ascii="Noto Sans" w:hAnsi="Noto Sans" w:cs="Noto Sans"/>
+        </w:rPr>
+        <w:t xml:space="preserve"> YOLO algorithm </w:t>
+      </w:r>
+    </w:p>
+    <w:p>
+      <w:pPr>
+        <w:rPr>
+          <w:rFonts w:ascii="Noto Sans" w:hAnsi="Noto Sans" w:cs="Noto Sans"/>
+        </w:rPr>
+      </w:pPr>
+      <w:r>
+        <w:rPr>
+          <w:rFonts w:ascii="Noto Sans" w:hAnsi="Noto Sans" w:cs="Noto Sans"/>
+        </w:rPr>
+        <w:t xml:space="preserve">- Obstacle </w:t>
+      </w:r>
+      <w:proofErr w:type="gramStart"/>
+      <w:r>
+        <w:rPr>
+          <w:rFonts w:ascii="Noto Sans" w:hAnsi="Noto Sans" w:cs="Noto Sans"/>
+        </w:rPr>
+        <w:t>detection :</w:t>
+      </w:r>
+      <w:proofErr w:type="gramEnd"/>
+      <w:r>
+        <w:rPr>
+          <w:rFonts w:ascii="Noto Sans" w:hAnsi="Noto Sans" w:cs="Noto Sans"/>
+        </w:rPr>
+        <w:t xml:space="preserve"> YOLO algorithm </w:t>
+      </w:r>
+    </w:p>
+    <w:p>
+      <w:pPr>
+        <w:rPr>
+          <w:rFonts w:ascii="Noto Sans" w:hAnsi="Noto Sans" w:cs="Noto Sans"/>
+        </w:rPr>
+      </w:pPr>
+      <w:r>
+        <w:rPr>
+          <w:rFonts w:ascii="Noto Sans" w:hAnsi="Noto Sans" w:cs="Noto Sans"/>
+        </w:rPr>
+        <w:t xml:space="preserve">- Calculate </w:t>
+      </w:r>
+      <w:proofErr w:type="gramStart"/>
+      <w:r>
+        <w:rPr>
+          <w:rFonts w:ascii="Noto Sans" w:hAnsi="Noto Sans" w:cs="Noto Sans"/>
+        </w:rPr>
+        <w:t>Distance :</w:t>
+      </w:r>
+      <w:proofErr w:type="gramEnd"/>
+      <w:r>
+        <w:rPr>
+          <w:rFonts w:ascii="Noto Sans" w:hAnsi="Noto Sans" w:cs="Noto Sans"/>
+        </w:rPr>
+        <w:t xml:space="preserve"> ARCore Depth Lab API by Google </w:t>
       </w:r>
     </w:p>
     <w:p>
@@ -918,1475 +1003,154 @@
         <w:br w:type="page"/>
       </w:r>
     </w:p>
+    <w:p>
+      <w:pPr>
+        <w:pStyle w:val="Heading2"/>
+      </w:pPr>
+      <w:r>
+        <w:lastRenderedPageBreak/>
+        <w:t>People Recognition</w:t>
+      </w:r>
+    </w:p>
     <w:p/>
     <w:p>
       <w:pPr>
-        <w:pStyle w:val="Heading2"/>
-      </w:pPr>
-      <w:r>
-        <w:t>People Recognition</w:t>
+        <w:rPr>
+          <w:rFonts w:ascii="Noto Sans" w:hAnsi="Noto Sans" w:cs="Noto Sans"/>
+        </w:rPr>
+      </w:pPr>
+      <w:r>
+        <w:rPr>
+          <w:rFonts w:ascii="Noto Sans" w:hAnsi="Noto Sans" w:cs="Noto Sans"/>
+        </w:rPr>
+        <w:t xml:space="preserve">- Face </w:t>
+      </w:r>
+      <w:proofErr w:type="gramStart"/>
+      <w:r>
+        <w:rPr>
+          <w:rFonts w:ascii="Noto Sans" w:hAnsi="Noto Sans" w:cs="Noto Sans"/>
+        </w:rPr>
+        <w:t>detection :</w:t>
+      </w:r>
+      <w:proofErr w:type="gramEnd"/>
+      <w:r>
+        <w:rPr>
+          <w:rFonts w:ascii="Noto Sans" w:hAnsi="Noto Sans" w:cs="Noto Sans"/>
+        </w:rPr>
+        <w:t xml:space="preserve"> Viola-Jones</w:t>
       </w:r>
     </w:p>
     <w:p>
-      <w:r>
-        <w:rPr>
-          <w:noProof/>
-        </w:rPr>
-        <mc:AlternateContent>
-          <mc:Choice Requires="wps">
-            <w:drawing>
-              <wp:anchor distT="0" distB="0" distL="114300" distR="114300" simplePos="0" relativeHeight="251672576" behindDoc="0" locked="0" layoutInCell="1" allowOverlap="1" wp14:anchorId="427B5080" wp14:editId="29AB1DC4">
-                <wp:simplePos x="0" y="0"/>
-                <wp:positionH relativeFrom="margin">
-                  <wp:align>center</wp:align>
-                </wp:positionH>
-                <wp:positionV relativeFrom="paragraph">
-                  <wp:posOffset>259080</wp:posOffset>
-                </wp:positionV>
-                <wp:extent cx="1571625" cy="819150"/>
-                <wp:effectExtent l="0" t="0" r="28575" b="19050"/>
-                <wp:wrapNone/>
-                <wp:docPr id="1" name="Rectangle: Rounded Corners 1"/>
-                <wp:cNvGraphicFramePr/>
-                <a:graphic xmlns:a="http://schemas.openxmlformats.org/drawingml/2006/main">
-                  <a:graphicData uri="http://schemas.microsoft.com/office/word/2010/wordprocessingShape">
-                    <wps:wsp>
-                      <wps:cNvSpPr/>
-                      <wps:spPr>
-                        <a:xfrm>
-                          <a:off x="0" y="0"/>
-                          <a:ext cx="1571625" cy="819150"/>
-                        </a:xfrm>
-                        <a:prstGeom prst="roundRect">
-                          <a:avLst/>
-                        </a:prstGeom>
-                        <a:noFill/>
-                        <a:ln>
-                          <a:solidFill>
-                            <a:schemeClr val="tx1"/>
-                          </a:solidFill>
-                        </a:ln>
-                      </wps:spPr>
-                      <wps:style>
-                        <a:lnRef idx="2">
-                          <a:schemeClr val="accent1">
-                            <a:shade val="50000"/>
-                          </a:schemeClr>
-                        </a:lnRef>
-                        <a:fillRef idx="1">
-                          <a:schemeClr val="accent1"/>
-                        </a:fillRef>
-                        <a:effectRef idx="0">
-                          <a:schemeClr val="accent1"/>
-                        </a:effectRef>
-                        <a:fontRef idx="minor">
-                          <a:schemeClr val="lt1"/>
-                        </a:fontRef>
-                      </wps:style>
-                      <wps:txbx>
-                        <w:txbxContent>
-                          <w:p>
-                            <w:pPr>
-                              <w:jc w:val="center"/>
-                              <w:rPr>
-                                <w:color w:val="000000" w:themeColor="text1"/>
-                                <w:sz w:val="26"/>
-                                <w:szCs w:val="26"/>
-                              </w:rPr>
-                            </w:pPr>
-                            <w:r>
-                              <w:rPr>
-                                <w:color w:val="000000" w:themeColor="text1"/>
-                                <w:sz w:val="26"/>
-                                <w:szCs w:val="26"/>
-                              </w:rPr>
-                              <w:t>Image</w:t>
-                            </w:r>
-                          </w:p>
-                        </w:txbxContent>
-                      </wps:txbx>
-                      <wps:bodyPr rot="0" spcFirstLastPara="0" vertOverflow="overflow" horzOverflow="overflow" vert="horz" wrap="square" lIns="91440" tIns="45720" rIns="91440" bIns="45720" numCol="1" spcCol="0" rtlCol="0" fromWordArt="0" anchor="ctr" anchorCtr="0" forceAA="0" compatLnSpc="1">
-                        <a:prstTxWarp prst="textNoShape">
-                          <a:avLst/>
-                        </a:prstTxWarp>
-                        <a:noAutofit/>
-                      </wps:bodyPr>
-                    </wps:wsp>
-                  </a:graphicData>
-                </a:graphic>
-              </wp:anchor>
-            </w:drawing>
-          </mc:Choice>
-          <mc:Fallback>
-            <w:pict>
-              <v:roundrect w14:anchorId="427B5080" id="Rectangle: Rounded Corners 1" o:spid="_x0000_s1031" style="position:absolute;margin-left:0;margin-top:20.4pt;width:123.75pt;height:64.5pt;z-index:251672576;visibility:visible;mso-wrap-style:square;mso-wrap-distance-left:9pt;mso-wrap-distance-top:0;mso-wrap-distance-right:9pt;mso-wrap-distance-bottom:0;mso-position-horizontal:center;mso-position-horizontal-relative:margin;mso-position-vertical:absolute;mso-position-vertical-relative:text;v-text-anchor:middle" arcsize="10923f" o:gfxdata="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" filled="f" strokecolor="black [3213]" strokeweight="1pt">
-                <v:stroke joinstyle="miter"/>
-                <v:textbox>
-                  <w:txbxContent>
-                    <w:p>
-                      <w:pPr>
-                        <w:jc w:val="center"/>
-                        <w:rPr>
-                          <w:color w:val="000000" w:themeColor="text1"/>
-                          <w:sz w:val="26"/>
-                          <w:szCs w:val="26"/>
-                        </w:rPr>
-                      </w:pPr>
-                      <w:r>
-                        <w:rPr>
-                          <w:color w:val="000000" w:themeColor="text1"/>
-                          <w:sz w:val="26"/>
-                          <w:szCs w:val="26"/>
-                        </w:rPr>
-                        <w:t>Image</w:t>
-                      </w:r>
-                    </w:p>
-                  </w:txbxContent>
-                </v:textbox>
-                <w10:wrap anchorx="margin"/>
-              </v:roundrect>
-            </w:pict>
-          </mc:Fallback>
-        </mc:AlternateContent>
+      <w:pPr>
+        <w:rPr>
+          <w:rFonts w:ascii="Noto Sans" w:hAnsi="Noto Sans" w:cs="Noto Sans"/>
+        </w:rPr>
+      </w:pPr>
+      <w:r>
+        <w:rPr>
+          <w:rFonts w:ascii="Noto Sans" w:hAnsi="Noto Sans" w:cs="Noto Sans"/>
+        </w:rPr>
+        <w:t xml:space="preserve">- Face recognition : DeepFace,DeepID, series of systems,VGGFace,FaceNet,    FischerFaces/EigenFaces </w:t>
       </w:r>
     </w:p>
     <w:p>
-      <w:r>
-        <w:rPr>
-          <w:noProof/>
-        </w:rPr>
-        <mc:AlternateContent>
-          <mc:Choice Requires="wps">
-            <w:drawing>
-              <wp:anchor distT="0" distB="0" distL="114300" distR="114300" simplePos="0" relativeHeight="251697152" behindDoc="0" locked="0" layoutInCell="1" allowOverlap="1" wp14:anchorId="1962B159" wp14:editId="021EEF40">
-                <wp:simplePos x="0" y="0"/>
-                <wp:positionH relativeFrom="column">
-                  <wp:posOffset>1685924</wp:posOffset>
-                </wp:positionH>
-                <wp:positionV relativeFrom="paragraph">
-                  <wp:posOffset>4564380</wp:posOffset>
-                </wp:positionV>
-                <wp:extent cx="1266825" cy="2286000"/>
-                <wp:effectExtent l="0" t="0" r="47625" b="57150"/>
-                <wp:wrapNone/>
-                <wp:docPr id="21" name="Straight Arrow Connector 21"/>
-                <wp:cNvGraphicFramePr/>
-                <a:graphic xmlns:a="http://schemas.openxmlformats.org/drawingml/2006/main">
-                  <a:graphicData uri="http://schemas.microsoft.com/office/word/2010/wordprocessingShape">
-                    <wps:wsp>
-                      <wps:cNvCnPr/>
-                      <wps:spPr>
-                        <a:xfrm>
-                          <a:off x="0" y="0"/>
-                          <a:ext cx="1266825" cy="2286000"/>
-                        </a:xfrm>
-                        <a:prstGeom prst="straightConnector1">
-                          <a:avLst/>
-                        </a:prstGeom>
-                        <a:ln>
-                          <a:solidFill>
-                            <a:schemeClr val="tx1"/>
-                          </a:solidFill>
-                          <a:tailEnd type="triangle"/>
-                        </a:ln>
-                      </wps:spPr>
-                      <wps:style>
-                        <a:lnRef idx="1">
-                          <a:schemeClr val="accent1"/>
-                        </a:lnRef>
-                        <a:fillRef idx="0">
-                          <a:schemeClr val="accent1"/>
-                        </a:fillRef>
-                        <a:effectRef idx="0">
-                          <a:schemeClr val="accent1"/>
-                        </a:effectRef>
-                        <a:fontRef idx="minor">
-                          <a:schemeClr val="tx1"/>
-                        </a:fontRef>
-                      </wps:style>
-                      <wps:bodyPr/>
-                    </wps:wsp>
-                  </a:graphicData>
-                </a:graphic>
-              </wp:anchor>
-            </w:drawing>
-          </mc:Choice>
-          <mc:Fallback>
-            <w:pict>
-              <v:shapetype w14:anchorId="290EA643" id="_x0000_t32" coordsize="21600,21600" o:spt="32" o:oned="t" path="m,l21600,21600e" filled="f">
-                <v:path arrowok="t" fillok="f" o:connecttype="none"/>
-                <o:lock v:ext="edit" shapetype="t"/>
-              </v:shapetype>
-              <v:shape id="Straight Arrow Connector 21" o:spid="_x0000_s1026" type="#_x0000_t32" style="position:absolute;margin-left:132.75pt;margin-top:359.4pt;width:99.75pt;height:180pt;z-index:251697152;visibility:visible;mso-wrap-style:square;mso-wrap-distance-left:9pt;mso-wrap-distance-top:0;mso-wrap-distance-right:9pt;mso-wrap-distance-bottom:0;mso-position-horizontal:absolute;mso-position-horizontal-relative:text;mso-position-vertical:absolute;mso-position-vertical-relative:text" o:gfxdata="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" strokecolor="black [3213]" strokeweight=".5pt">
-                <v:stroke endarrow="block" joinstyle="miter"/>
-              </v:shape>
-            </w:pict>
-          </mc:Fallback>
-        </mc:AlternateContent>
-      </w:r>
-      <w:r>
-        <w:rPr>
-          <w:noProof/>
-        </w:rPr>
-        <mc:AlternateContent>
-          <mc:Choice Requires="wps">
-            <w:drawing>
-              <wp:anchor distT="0" distB="0" distL="114300" distR="114300" simplePos="0" relativeHeight="251696128" behindDoc="0" locked="0" layoutInCell="1" allowOverlap="1" wp14:anchorId="4A2C459C" wp14:editId="34541D85">
-                <wp:simplePos x="0" y="0"/>
-                <wp:positionH relativeFrom="column">
-                  <wp:posOffset>1752600</wp:posOffset>
-                </wp:positionH>
-                <wp:positionV relativeFrom="paragraph">
-                  <wp:posOffset>1821180</wp:posOffset>
-                </wp:positionV>
-                <wp:extent cx="1200150" cy="1924050"/>
-                <wp:effectExtent l="38100" t="0" r="19050" b="57150"/>
-                <wp:wrapNone/>
-                <wp:docPr id="20" name="Straight Arrow Connector 20"/>
-                <wp:cNvGraphicFramePr/>
-                <a:graphic xmlns:a="http://schemas.openxmlformats.org/drawingml/2006/main">
-                  <a:graphicData uri="http://schemas.microsoft.com/office/word/2010/wordprocessingShape">
-                    <wps:wsp>
-                      <wps:cNvCnPr/>
-                      <wps:spPr>
-                        <a:xfrm flipH="1">
-                          <a:off x="0" y="0"/>
-                          <a:ext cx="1200150" cy="1924050"/>
-                        </a:xfrm>
-                        <a:prstGeom prst="straightConnector1">
-                          <a:avLst/>
-                        </a:prstGeom>
-                        <a:ln>
-                          <a:solidFill>
-                            <a:schemeClr val="tx1"/>
-                          </a:solidFill>
-                          <a:tailEnd type="triangle"/>
-                        </a:ln>
-                      </wps:spPr>
-                      <wps:style>
-                        <a:lnRef idx="1">
-                          <a:schemeClr val="accent1"/>
-                        </a:lnRef>
-                        <a:fillRef idx="0">
-                          <a:schemeClr val="accent1"/>
-                        </a:fillRef>
-                        <a:effectRef idx="0">
-                          <a:schemeClr val="accent1"/>
-                        </a:effectRef>
-                        <a:fontRef idx="minor">
-                          <a:schemeClr val="tx1"/>
-                        </a:fontRef>
-                      </wps:style>
-                      <wps:bodyPr/>
-                    </wps:wsp>
-                  </a:graphicData>
-                </a:graphic>
-              </wp:anchor>
-            </w:drawing>
-          </mc:Choice>
-          <mc:Fallback>
-            <w:pict>
-              <v:shape w14:anchorId="209288B0" id="Straight Arrow Connector 20" o:spid="_x0000_s1026" type="#_x0000_t32" style="position:absolute;margin-left:138pt;margin-top:143.4pt;width:94.5pt;height:151.5pt;flip:x;z-index:251696128;visibility:visible;mso-wrap-style:square;mso-wrap-distance-left:9pt;mso-wrap-distance-top:0;mso-wrap-distance-right:9pt;mso-wrap-distance-bottom:0;mso-position-horizontal:absolute;mso-position-horizontal-relative:text;mso-position-vertical:absolute;mso-position-vertical-relative:text" o:gfxdata="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" strokecolor="black [3213]" strokeweight=".5pt">
-                <v:stroke endarrow="block" joinstyle="miter"/>
-              </v:shape>
-            </w:pict>
-          </mc:Fallback>
-        </mc:AlternateContent>
-      </w:r>
-      <w:r>
-        <w:rPr>
-          <w:noProof/>
-        </w:rPr>
-        <mc:AlternateContent>
-          <mc:Choice Requires="wps">
-            <w:drawing>
-              <wp:anchor distT="0" distB="0" distL="114300" distR="114300" simplePos="0" relativeHeight="251695104" behindDoc="0" locked="0" layoutInCell="1" allowOverlap="1" wp14:anchorId="3DE379E9" wp14:editId="6B231B87">
-                <wp:simplePos x="0" y="0"/>
-                <wp:positionH relativeFrom="column">
-                  <wp:posOffset>2952750</wp:posOffset>
-                </wp:positionH>
-                <wp:positionV relativeFrom="paragraph">
-                  <wp:posOffset>6145530</wp:posOffset>
-                </wp:positionV>
-                <wp:extent cx="1257300" cy="704850"/>
-                <wp:effectExtent l="38100" t="0" r="19050" b="57150"/>
-                <wp:wrapNone/>
-                <wp:docPr id="31" name="Straight Arrow Connector 31"/>
-                <wp:cNvGraphicFramePr/>
-                <a:graphic xmlns:a="http://schemas.openxmlformats.org/drawingml/2006/main">
-                  <a:graphicData uri="http://schemas.microsoft.com/office/word/2010/wordprocessingShape">
-                    <wps:wsp>
-                      <wps:cNvCnPr/>
-                      <wps:spPr>
-                        <a:xfrm flipH="1">
-                          <a:off x="0" y="0"/>
-                          <a:ext cx="1257300" cy="704850"/>
-                        </a:xfrm>
-                        <a:prstGeom prst="straightConnector1">
-                          <a:avLst/>
-                        </a:prstGeom>
-                        <a:ln>
-                          <a:solidFill>
-                            <a:schemeClr val="tx1"/>
-                          </a:solidFill>
-                          <a:tailEnd type="triangle"/>
-                        </a:ln>
-                      </wps:spPr>
-                      <wps:style>
-                        <a:lnRef idx="1">
-                          <a:schemeClr val="accent1"/>
-                        </a:lnRef>
-                        <a:fillRef idx="0">
-                          <a:schemeClr val="accent1"/>
-                        </a:fillRef>
-                        <a:effectRef idx="0">
-                          <a:schemeClr val="accent1"/>
-                        </a:effectRef>
-                        <a:fontRef idx="minor">
-                          <a:schemeClr val="tx1"/>
-                        </a:fontRef>
-                      </wps:style>
-                      <wps:bodyPr/>
-                    </wps:wsp>
-                  </a:graphicData>
-                </a:graphic>
-              </wp:anchor>
-            </w:drawing>
-          </mc:Choice>
-          <mc:Fallback>
-            <w:pict>
-              <v:shape w14:anchorId="7EF75E41" id="Straight Arrow Connector 31" o:spid="_x0000_s1026" type="#_x0000_t32" style="position:absolute;margin-left:232.5pt;margin-top:483.9pt;width:99pt;height:55.5pt;flip:x;z-index:251695104;visibility:visible;mso-wrap-style:square;mso-wrap-distance-left:9pt;mso-wrap-distance-top:0;mso-wrap-distance-right:9pt;mso-wrap-distance-bottom:0;mso-position-horizontal:absolute;mso-position-horizontal-relative:text;mso-position-vertical:absolute;mso-position-vertical-relative:text" o:gfxdata="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" strokecolor="black [3213]" strokeweight=".5pt">
-                <v:stroke endarrow="block" joinstyle="miter"/>
-              </v:shape>
-            </w:pict>
-          </mc:Fallback>
-        </mc:AlternateContent>
-      </w:r>
-      <w:r>
-        <w:rPr>
-          <w:noProof/>
-        </w:rPr>
-        <mc:AlternateContent>
-          <mc:Choice Requires="wps">
-            <w:drawing>
-              <wp:anchor distT="0" distB="0" distL="114300" distR="114300" simplePos="0" relativeHeight="251694080" behindDoc="0" locked="0" layoutInCell="1" allowOverlap="1" wp14:anchorId="1D7CC202" wp14:editId="66B1795F">
-                <wp:simplePos x="0" y="0"/>
-                <wp:positionH relativeFrom="column">
-                  <wp:posOffset>4210050</wp:posOffset>
-                </wp:positionH>
-                <wp:positionV relativeFrom="paragraph">
-                  <wp:posOffset>5094605</wp:posOffset>
-                </wp:positionV>
-                <wp:extent cx="0" cy="231775"/>
-                <wp:effectExtent l="76200" t="0" r="57150" b="53975"/>
-                <wp:wrapNone/>
-                <wp:docPr id="27" name="Straight Arrow Connector 27"/>
-                <wp:cNvGraphicFramePr/>
-                <a:graphic xmlns:a="http://schemas.openxmlformats.org/drawingml/2006/main">
-                  <a:graphicData uri="http://schemas.microsoft.com/office/word/2010/wordprocessingShape">
-                    <wps:wsp>
-                      <wps:cNvCnPr/>
-                      <wps:spPr>
-                        <a:xfrm>
-                          <a:off x="0" y="0"/>
-                          <a:ext cx="0" cy="231775"/>
-                        </a:xfrm>
-                        <a:prstGeom prst="straightConnector1">
-                          <a:avLst/>
-                        </a:prstGeom>
-                        <a:ln>
-                          <a:solidFill>
-                            <a:schemeClr val="tx1"/>
-                          </a:solidFill>
-                          <a:tailEnd type="triangle"/>
-                        </a:ln>
-                      </wps:spPr>
-                      <wps:style>
-                        <a:lnRef idx="1">
-                          <a:schemeClr val="accent1"/>
-                        </a:lnRef>
-                        <a:fillRef idx="0">
-                          <a:schemeClr val="accent1"/>
-                        </a:fillRef>
-                        <a:effectRef idx="0">
-                          <a:schemeClr val="accent1"/>
-                        </a:effectRef>
-                        <a:fontRef idx="minor">
-                          <a:schemeClr val="tx1"/>
-                        </a:fontRef>
-                      </wps:style>
-                      <wps:bodyPr/>
-                    </wps:wsp>
-                  </a:graphicData>
-                </a:graphic>
-              </wp:anchor>
-            </w:drawing>
-          </mc:Choice>
-          <mc:Fallback>
-            <w:pict>
-              <v:shape w14:anchorId="10987613" id="Straight Arrow Connector 27" o:spid="_x0000_s1026" type="#_x0000_t32" style="position:absolute;margin-left:331.5pt;margin-top:401.15pt;width:0;height:18.25pt;z-index:251694080;visibility:visible;mso-wrap-style:square;mso-wrap-distance-left:9pt;mso-wrap-distance-top:0;mso-wrap-distance-right:9pt;mso-wrap-distance-bottom:0;mso-position-horizontal:absolute;mso-position-horizontal-relative:text;mso-position-vertical:absolute;mso-position-vertical-relative:text" o:gfxdata="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" strokecolor="black [3213]" strokeweight=".5pt">
-                <v:stroke endarrow="block" joinstyle="miter"/>
-              </v:shape>
-            </w:pict>
-          </mc:Fallback>
-        </mc:AlternateContent>
-      </w:r>
-      <w:r>
-        <w:rPr>
-          <w:noProof/>
-        </w:rPr>
-        <mc:AlternateContent>
-          <mc:Choice Requires="wps">
-            <w:drawing>
-              <wp:anchor distT="0" distB="0" distL="114300" distR="114300" simplePos="0" relativeHeight="251692032" behindDoc="0" locked="0" layoutInCell="1" allowOverlap="1" wp14:anchorId="0DA10A7B" wp14:editId="0A4BDD17">
-                <wp:simplePos x="0" y="0"/>
-                <wp:positionH relativeFrom="column">
-                  <wp:posOffset>4210050</wp:posOffset>
-                </wp:positionH>
-                <wp:positionV relativeFrom="paragraph">
-                  <wp:posOffset>2992755</wp:posOffset>
-                </wp:positionV>
-                <wp:extent cx="0" cy="231775"/>
-                <wp:effectExtent l="76200" t="0" r="57150" b="53975"/>
-                <wp:wrapNone/>
-                <wp:docPr id="25" name="Straight Arrow Connector 25"/>
-                <wp:cNvGraphicFramePr/>
-                <a:graphic xmlns:a="http://schemas.openxmlformats.org/drawingml/2006/main">
-                  <a:graphicData uri="http://schemas.microsoft.com/office/word/2010/wordprocessingShape">
-                    <wps:wsp>
-                      <wps:cNvCnPr/>
-                      <wps:spPr>
-                        <a:xfrm>
-                          <a:off x="0" y="0"/>
-                          <a:ext cx="0" cy="231775"/>
-                        </a:xfrm>
-                        <a:prstGeom prst="straightConnector1">
-                          <a:avLst/>
-                        </a:prstGeom>
-                        <a:ln>
-                          <a:solidFill>
-                            <a:schemeClr val="tx1"/>
-                          </a:solidFill>
-                          <a:tailEnd type="triangle"/>
-                        </a:ln>
-                      </wps:spPr>
-                      <wps:style>
-                        <a:lnRef idx="1">
-                          <a:schemeClr val="accent1"/>
-                        </a:lnRef>
-                        <a:fillRef idx="0">
-                          <a:schemeClr val="accent1"/>
-                        </a:fillRef>
-                        <a:effectRef idx="0">
-                          <a:schemeClr val="accent1"/>
-                        </a:effectRef>
-                        <a:fontRef idx="minor">
-                          <a:schemeClr val="tx1"/>
-                        </a:fontRef>
-                      </wps:style>
-                      <wps:bodyPr/>
-                    </wps:wsp>
-                  </a:graphicData>
-                </a:graphic>
-              </wp:anchor>
-            </w:drawing>
-          </mc:Choice>
-          <mc:Fallback>
-            <w:pict>
-              <v:shape w14:anchorId="25C5849A" id="Straight Arrow Connector 25" o:spid="_x0000_s1026" type="#_x0000_t32" style="position:absolute;margin-left:331.5pt;margin-top:235.65pt;width:0;height:18.25pt;z-index:251692032;visibility:visible;mso-wrap-style:square;mso-wrap-distance-left:9pt;mso-wrap-distance-top:0;mso-wrap-distance-right:9pt;mso-wrap-distance-bottom:0;mso-position-horizontal:absolute;mso-position-horizontal-relative:text;mso-position-vertical:absolute;mso-position-vertical-relative:text" o:gfxdata="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" strokecolor="black [3213]" strokeweight=".5pt">
-                <v:stroke endarrow="block" joinstyle="miter"/>
-              </v:shape>
-            </w:pict>
-          </mc:Fallback>
-        </mc:AlternateContent>
-      </w:r>
-      <w:r>
-        <w:rPr>
-          <w:noProof/>
-        </w:rPr>
-        <mc:AlternateContent>
-          <mc:Choice Requires="wps">
-            <w:drawing>
-              <wp:anchor distT="0" distB="0" distL="114300" distR="114300" simplePos="0" relativeHeight="251693056" behindDoc="0" locked="0" layoutInCell="1" allowOverlap="1" wp14:anchorId="1438073D" wp14:editId="098DC471">
-                <wp:simplePos x="0" y="0"/>
-                <wp:positionH relativeFrom="column">
-                  <wp:posOffset>4210050</wp:posOffset>
-                </wp:positionH>
-                <wp:positionV relativeFrom="paragraph">
-                  <wp:posOffset>4043680</wp:posOffset>
-                </wp:positionV>
-                <wp:extent cx="0" cy="231775"/>
-                <wp:effectExtent l="76200" t="0" r="57150" b="53975"/>
-                <wp:wrapNone/>
-                <wp:docPr id="26" name="Straight Arrow Connector 26"/>
-                <wp:cNvGraphicFramePr/>
-                <a:graphic xmlns:a="http://schemas.openxmlformats.org/drawingml/2006/main">
-                  <a:graphicData uri="http://schemas.microsoft.com/office/word/2010/wordprocessingShape">
-                    <wps:wsp>
-                      <wps:cNvCnPr/>
-                      <wps:spPr>
-                        <a:xfrm>
-                          <a:off x="0" y="0"/>
-                          <a:ext cx="0" cy="231775"/>
-                        </a:xfrm>
-                        <a:prstGeom prst="straightConnector1">
-                          <a:avLst/>
-                        </a:prstGeom>
-                        <a:ln>
-                          <a:solidFill>
-                            <a:schemeClr val="tx1"/>
-                          </a:solidFill>
-                          <a:tailEnd type="triangle"/>
-                        </a:ln>
-                      </wps:spPr>
-                      <wps:style>
-                        <a:lnRef idx="1">
-                          <a:schemeClr val="accent1"/>
-                        </a:lnRef>
-                        <a:fillRef idx="0">
-                          <a:schemeClr val="accent1"/>
-                        </a:fillRef>
-                        <a:effectRef idx="0">
-                          <a:schemeClr val="accent1"/>
-                        </a:effectRef>
-                        <a:fontRef idx="minor">
-                          <a:schemeClr val="tx1"/>
-                        </a:fontRef>
-                      </wps:style>
-                      <wps:bodyPr/>
-                    </wps:wsp>
-                  </a:graphicData>
-                </a:graphic>
-              </wp:anchor>
-            </w:drawing>
-          </mc:Choice>
-          <mc:Fallback>
-            <w:pict>
-              <v:shape w14:anchorId="4DCF54FF" id="Straight Arrow Connector 26" o:spid="_x0000_s1026" type="#_x0000_t32" style="position:absolute;margin-left:331.5pt;margin-top:318.4pt;width:0;height:18.25pt;z-index:251693056;visibility:visible;mso-wrap-style:square;mso-wrap-distance-left:9pt;mso-wrap-distance-top:0;mso-wrap-distance-right:9pt;mso-wrap-distance-bottom:0;mso-position-horizontal:absolute;mso-position-horizontal-relative:text;mso-position-vertical:absolute;mso-position-vertical-relative:text" o:gfxdata="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" strokecolor="black [3213]" strokeweight=".5pt">
-                <v:stroke endarrow="block" joinstyle="miter"/>
-              </v:shape>
-            </w:pict>
-          </mc:Fallback>
-        </mc:AlternateContent>
-      </w:r>
-      <w:r>
-        <w:rPr>
-          <w:noProof/>
-        </w:rPr>
-        <mc:AlternateContent>
-          <mc:Choice Requires="wps">
-            <w:drawing>
-              <wp:anchor distT="0" distB="0" distL="114300" distR="114300" simplePos="0" relativeHeight="251689984" behindDoc="0" locked="0" layoutInCell="1" allowOverlap="1" wp14:anchorId="6ACE0E3F" wp14:editId="2BECE05D">
-                <wp:simplePos x="0" y="0"/>
-                <wp:positionH relativeFrom="column">
-                  <wp:posOffset>2952749</wp:posOffset>
-                </wp:positionH>
-                <wp:positionV relativeFrom="paragraph">
-                  <wp:posOffset>1821180</wp:posOffset>
-                </wp:positionV>
-                <wp:extent cx="1304925" cy="352425"/>
-                <wp:effectExtent l="0" t="0" r="47625" b="66675"/>
-                <wp:wrapNone/>
-                <wp:docPr id="23" name="Straight Arrow Connector 23"/>
-                <wp:cNvGraphicFramePr/>
-                <a:graphic xmlns:a="http://schemas.openxmlformats.org/drawingml/2006/main">
-                  <a:graphicData uri="http://schemas.microsoft.com/office/word/2010/wordprocessingShape">
-                    <wps:wsp>
-                      <wps:cNvCnPr/>
-                      <wps:spPr>
-                        <a:xfrm>
-                          <a:off x="0" y="0"/>
-                          <a:ext cx="1304925" cy="352425"/>
-                        </a:xfrm>
-                        <a:prstGeom prst="straightConnector1">
-                          <a:avLst/>
-                        </a:prstGeom>
-                        <a:ln>
-                          <a:solidFill>
-                            <a:schemeClr val="tx1"/>
-                          </a:solidFill>
-                          <a:tailEnd type="triangle"/>
-                        </a:ln>
-                      </wps:spPr>
-                      <wps:style>
-                        <a:lnRef idx="1">
-                          <a:schemeClr val="accent1"/>
-                        </a:lnRef>
-                        <a:fillRef idx="0">
-                          <a:schemeClr val="accent1"/>
-                        </a:fillRef>
-                        <a:effectRef idx="0">
-                          <a:schemeClr val="accent1"/>
-                        </a:effectRef>
-                        <a:fontRef idx="minor">
-                          <a:schemeClr val="tx1"/>
-                        </a:fontRef>
-                      </wps:style>
-                      <wps:bodyPr/>
-                    </wps:wsp>
-                  </a:graphicData>
-                </a:graphic>
-              </wp:anchor>
-            </w:drawing>
-          </mc:Choice>
-          <mc:Fallback>
-            <w:pict>
-              <v:shape w14:anchorId="3AA77E45" id="Straight Arrow Connector 23" o:spid="_x0000_s1026" type="#_x0000_t32" style="position:absolute;margin-left:232.5pt;margin-top:143.4pt;width:102.75pt;height:27.75pt;z-index:251689984;visibility:visible;mso-wrap-style:square;mso-wrap-distance-left:9pt;mso-wrap-distance-top:0;mso-wrap-distance-right:9pt;mso-wrap-distance-bottom:0;mso-position-horizontal:absolute;mso-position-horizontal-relative:text;mso-position-vertical:absolute;mso-position-vertical-relative:text" o:gfxdata="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" strokecolor="black [3213]" strokeweight=".5pt">
-                <v:stroke endarrow="block" joinstyle="miter"/>
-              </v:shape>
-            </w:pict>
-          </mc:Fallback>
-        </mc:AlternateContent>
-      </w:r>
-      <w:r>
-        <w:rPr>
-          <w:noProof/>
-        </w:rPr>
-        <mc:AlternateContent>
-          <mc:Choice Requires="wpg">
-            <w:drawing>
-              <wp:anchor distT="0" distB="0" distL="114300" distR="114300" simplePos="0" relativeHeight="251685888" behindDoc="0" locked="0" layoutInCell="1" allowOverlap="1" wp14:anchorId="311849FD" wp14:editId="6EF9F6A4">
-                <wp:simplePos x="0" y="0"/>
-                <wp:positionH relativeFrom="column">
-                  <wp:posOffset>3429000</wp:posOffset>
-                </wp:positionH>
-                <wp:positionV relativeFrom="paragraph">
-                  <wp:posOffset>2173605</wp:posOffset>
-                </wp:positionV>
-                <wp:extent cx="1581150" cy="3971925"/>
-                <wp:effectExtent l="0" t="0" r="19050" b="28575"/>
-                <wp:wrapNone/>
-                <wp:docPr id="17" name="Group 17"/>
-                <wp:cNvGraphicFramePr/>
-                <a:graphic xmlns:a="http://schemas.openxmlformats.org/drawingml/2006/main">
-                  <a:graphicData uri="http://schemas.microsoft.com/office/word/2010/wordprocessingGroup">
-                    <wpg:wgp>
-                      <wpg:cNvGrpSpPr/>
-                      <wpg:grpSpPr>
-                        <a:xfrm>
-                          <a:off x="0" y="0"/>
-                          <a:ext cx="1581150" cy="3971925"/>
-                          <a:chOff x="0" y="0"/>
-                          <a:chExt cx="1581150" cy="3971925"/>
-                        </a:xfrm>
-                      </wpg:grpSpPr>
-                      <wps:wsp>
-                        <wps:cNvPr id="9" name="Rectangle: Rounded Corners 9"/>
-                        <wps:cNvSpPr/>
-                        <wps:spPr>
-                          <a:xfrm>
-                            <a:off x="0" y="0"/>
-                            <a:ext cx="1571625" cy="819150"/>
-                          </a:xfrm>
-                          <a:prstGeom prst="roundRect">
-                            <a:avLst/>
-                          </a:prstGeom>
-                          <a:noFill/>
-                          <a:ln>
-                            <a:solidFill>
-                              <a:schemeClr val="tx1"/>
-                            </a:solidFill>
-                          </a:ln>
-                        </wps:spPr>
-                        <wps:style>
-                          <a:lnRef idx="2">
-                            <a:schemeClr val="accent1">
-                              <a:shade val="50000"/>
-                            </a:schemeClr>
-                          </a:lnRef>
-                          <a:fillRef idx="1">
-                            <a:schemeClr val="accent1"/>
-                          </a:fillRef>
-                          <a:effectRef idx="0">
-                            <a:schemeClr val="accent1"/>
-                          </a:effectRef>
-                          <a:fontRef idx="minor">
-                            <a:schemeClr val="lt1"/>
-                          </a:fontRef>
-                        </wps:style>
-                        <wps:txbx>
-                          <w:txbxContent>
-                            <w:p>
-                              <w:pPr>
-                                <w:jc w:val="center"/>
-                                <w:rPr>
-                                  <w:color w:val="000000" w:themeColor="text1"/>
-                                  <w:sz w:val="26"/>
-                                  <w:szCs w:val="26"/>
-                                </w:rPr>
-                              </w:pPr>
-                              <w:r>
-                                <w:rPr>
-                                  <w:color w:val="000000" w:themeColor="text1"/>
-                                  <w:sz w:val="26"/>
-                                  <w:szCs w:val="26"/>
-                                </w:rPr>
-                                <w:t>Facial region extraction</w:t>
-                              </w:r>
-                            </w:p>
-                          </w:txbxContent>
-                        </wps:txbx>
-                        <wps:bodyPr rot="0" spcFirstLastPara="0" vertOverflow="overflow" horzOverflow="overflow" vert="horz" wrap="square" lIns="91440" tIns="45720" rIns="91440" bIns="45720" numCol="1" spcCol="0" rtlCol="0" fromWordArt="0" anchor="ctr" anchorCtr="0" forceAA="0" compatLnSpc="1">
-                          <a:prstTxWarp prst="textNoShape">
-                            <a:avLst/>
-                          </a:prstTxWarp>
-                          <a:noAutofit/>
-                        </wps:bodyPr>
-                      </wps:wsp>
-                      <wps:wsp>
-                        <wps:cNvPr id="10" name="Rectangle: Rounded Corners 10"/>
-                        <wps:cNvSpPr/>
-                        <wps:spPr>
-                          <a:xfrm>
-                            <a:off x="9525" y="1050925"/>
-                            <a:ext cx="1571625" cy="819150"/>
-                          </a:xfrm>
-                          <a:prstGeom prst="roundRect">
-                            <a:avLst/>
-                          </a:prstGeom>
-                          <a:noFill/>
-                          <a:ln>
-                            <a:solidFill>
-                              <a:schemeClr val="tx1"/>
-                            </a:solidFill>
-                          </a:ln>
-                        </wps:spPr>
-                        <wps:style>
-                          <a:lnRef idx="2">
-                            <a:schemeClr val="accent1">
-                              <a:shade val="50000"/>
-                            </a:schemeClr>
-                          </a:lnRef>
-                          <a:fillRef idx="1">
-                            <a:schemeClr val="accent1"/>
-                          </a:fillRef>
-                          <a:effectRef idx="0">
-                            <a:schemeClr val="accent1"/>
-                          </a:effectRef>
-                          <a:fontRef idx="minor">
-                            <a:schemeClr val="lt1"/>
-                          </a:fontRef>
-                        </wps:style>
-                        <wps:txbx>
-                          <w:txbxContent>
-                            <w:p>
-                              <w:pPr>
-                                <w:jc w:val="center"/>
-                                <w:rPr>
-                                  <w:color w:val="000000" w:themeColor="text1"/>
-                                  <w:sz w:val="26"/>
-                                  <w:szCs w:val="26"/>
-                                </w:rPr>
-                              </w:pPr>
-                              <w:r>
-                                <w:rPr>
-                                  <w:color w:val="000000" w:themeColor="text1"/>
-                                  <w:sz w:val="26"/>
-                                  <w:szCs w:val="26"/>
-                                </w:rPr>
-                                <w:t>Facial component extraction</w:t>
-                              </w:r>
-                            </w:p>
-                          </w:txbxContent>
-                        </wps:txbx>
-                        <wps:bodyPr rot="0" spcFirstLastPara="0" vertOverflow="overflow" horzOverflow="overflow" vert="horz" wrap="square" lIns="91440" tIns="45720" rIns="91440" bIns="45720" numCol="1" spcCol="0" rtlCol="0" fromWordArt="0" anchor="ctr" anchorCtr="0" forceAA="0" compatLnSpc="1">
-                          <a:prstTxWarp prst="textNoShape">
-                            <a:avLst/>
-                          </a:prstTxWarp>
-                          <a:noAutofit/>
-                        </wps:bodyPr>
-                      </wps:wsp>
-                      <wps:wsp>
-                        <wps:cNvPr id="15" name="Rectangle: Rounded Corners 15"/>
-                        <wps:cNvSpPr/>
-                        <wps:spPr>
-                          <a:xfrm>
-                            <a:off x="0" y="2101850"/>
-                            <a:ext cx="1571625" cy="819150"/>
-                          </a:xfrm>
-                          <a:prstGeom prst="roundRect">
-                            <a:avLst/>
-                          </a:prstGeom>
-                          <a:noFill/>
-                          <a:ln>
-                            <a:solidFill>
-                              <a:schemeClr val="tx1"/>
-                            </a:solidFill>
-                          </a:ln>
-                        </wps:spPr>
-                        <wps:style>
-                          <a:lnRef idx="2">
-                            <a:schemeClr val="accent1">
-                              <a:shade val="50000"/>
-                            </a:schemeClr>
-                          </a:lnRef>
-                          <a:fillRef idx="1">
-                            <a:schemeClr val="accent1"/>
-                          </a:fillRef>
-                          <a:effectRef idx="0">
-                            <a:schemeClr val="accent1"/>
-                          </a:effectRef>
-                          <a:fontRef idx="minor">
-                            <a:schemeClr val="lt1"/>
-                          </a:fontRef>
-                        </wps:style>
-                        <wps:txbx>
-                          <w:txbxContent>
-                            <w:p>
-                              <w:pPr>
-                                <w:jc w:val="center"/>
-                                <w:rPr>
-                                  <w:color w:val="000000" w:themeColor="text1"/>
-                                  <w:sz w:val="26"/>
-                                  <w:szCs w:val="26"/>
-                                </w:rPr>
-                              </w:pPr>
-                              <w:r>
-                                <w:rPr>
-                                  <w:color w:val="000000" w:themeColor="text1"/>
-                                  <w:sz w:val="26"/>
-                                  <w:szCs w:val="26"/>
-                                </w:rPr>
-                                <w:t>Feature extraction</w:t>
-                              </w:r>
-                            </w:p>
-                          </w:txbxContent>
-                        </wps:txbx>
-                        <wps:bodyPr rot="0" spcFirstLastPara="0" vertOverflow="overflow" horzOverflow="overflow" vert="horz" wrap="square" lIns="91440" tIns="45720" rIns="91440" bIns="45720" numCol="1" spcCol="0" rtlCol="0" fromWordArt="0" anchor="ctr" anchorCtr="0" forceAA="0" compatLnSpc="1">
-                          <a:prstTxWarp prst="textNoShape">
-                            <a:avLst/>
-                          </a:prstTxWarp>
-                          <a:noAutofit/>
-                        </wps:bodyPr>
-                      </wps:wsp>
-                      <wps:wsp>
-                        <wps:cNvPr id="16" name="Rectangle: Rounded Corners 16"/>
-                        <wps:cNvSpPr/>
-                        <wps:spPr>
-                          <a:xfrm>
-                            <a:off x="0" y="3152775"/>
-                            <a:ext cx="1571625" cy="819150"/>
-                          </a:xfrm>
-                          <a:prstGeom prst="roundRect">
-                            <a:avLst/>
-                          </a:prstGeom>
-                          <a:noFill/>
-                          <a:ln>
-                            <a:solidFill>
-                              <a:schemeClr val="tx1"/>
-                            </a:solidFill>
-                          </a:ln>
-                        </wps:spPr>
-                        <wps:style>
-                          <a:lnRef idx="2">
-                            <a:schemeClr val="accent1">
-                              <a:shade val="50000"/>
-                            </a:schemeClr>
-                          </a:lnRef>
-                          <a:fillRef idx="1">
-                            <a:schemeClr val="accent1"/>
-                          </a:fillRef>
-                          <a:effectRef idx="0">
-                            <a:schemeClr val="accent1"/>
-                          </a:effectRef>
-                          <a:fontRef idx="minor">
-                            <a:schemeClr val="lt1"/>
-                          </a:fontRef>
-                        </wps:style>
-                        <wps:txbx>
-                          <w:txbxContent>
-                            <w:p>
-                              <w:pPr>
-                                <w:jc w:val="center"/>
-                                <w:rPr>
-                                  <w:color w:val="000000" w:themeColor="text1"/>
-                                  <w:sz w:val="26"/>
-                                  <w:szCs w:val="26"/>
-                                </w:rPr>
-                              </w:pPr>
-                              <w:r>
-                                <w:rPr>
-                                  <w:color w:val="000000" w:themeColor="text1"/>
-                                  <w:sz w:val="26"/>
-                                  <w:szCs w:val="26"/>
-                                </w:rPr>
-                                <w:t xml:space="preserve">Emotion detection </w:t>
-                              </w:r>
-                            </w:p>
-                          </w:txbxContent>
-                        </wps:txbx>
-                        <wps:bodyPr rot="0" spcFirstLastPara="0" vertOverflow="overflow" horzOverflow="overflow" vert="horz" wrap="square" lIns="91440" tIns="45720" rIns="91440" bIns="45720" numCol="1" spcCol="0" rtlCol="0" fromWordArt="0" anchor="ctr" anchorCtr="0" forceAA="0" compatLnSpc="1">
-                          <a:prstTxWarp prst="textNoShape">
-                            <a:avLst/>
-                          </a:prstTxWarp>
-                          <a:noAutofit/>
-                        </wps:bodyPr>
-                      </wps:wsp>
-                    </wpg:wgp>
-                  </a:graphicData>
-                </a:graphic>
-                <wp14:sizeRelH relativeFrom="margin">
-                  <wp14:pctWidth>0</wp14:pctWidth>
-                </wp14:sizeRelH>
-                <wp14:sizeRelV relativeFrom="margin">
-                  <wp14:pctHeight>0</wp14:pctHeight>
-                </wp14:sizeRelV>
-              </wp:anchor>
-            </w:drawing>
-          </mc:Choice>
-          <mc:Fallback>
-            <w:pict>
-              <v:group w14:anchorId="311849FD" id="Group 17" o:spid="_x0000_s1032" style="position:absolute;margin-left:270pt;margin-top:171.15pt;width:124.5pt;height:312.75pt;z-index:251685888;mso-width-relative:margin;mso-height-relative:margin" coordsize="15811,39719" o:gfxdata="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">
-                <v:roundrect id="Rectangle: Rounded Corners 9" o:spid="_x0000_s1033" style="position:absolute;width:15716;height:8191;visibility:visible;mso-wrap-style:square;v-text-anchor:middle" arcsize="10923f" o:gfxdata="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" filled="f" strokecolor="black [3213]" strokeweight="1pt">
-                  <v:stroke joinstyle="miter"/>
-                  <v:textbox>
-                    <w:txbxContent>
-                      <w:p>
-                        <w:pPr>
-                          <w:jc w:val="center"/>
-                          <w:rPr>
-                            <w:color w:val="000000" w:themeColor="text1"/>
-                            <w:sz w:val="26"/>
-                            <w:szCs w:val="26"/>
-                          </w:rPr>
-                        </w:pPr>
-                        <w:r>
-                          <w:rPr>
-                            <w:color w:val="000000" w:themeColor="text1"/>
-                            <w:sz w:val="26"/>
-                            <w:szCs w:val="26"/>
-                          </w:rPr>
-                          <w:t>Facial region extraction</w:t>
-                        </w:r>
-                      </w:p>
-                    </w:txbxContent>
-                  </v:textbox>
-                </v:roundrect>
-                <v:roundrect id="Rectangle: Rounded Corners 10" o:spid="_x0000_s1034" style="position:absolute;left:95;top:10509;width:15716;height:8191;visibility:visible;mso-wrap-style:square;v-text-anchor:middle" arcsize="10923f" o:gfxdata="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" filled="f" strokecolor="black [3213]" strokeweight="1pt">
-                  <v:stroke joinstyle="miter"/>
-                  <v:textbox>
-                    <w:txbxContent>
-                      <w:p>
-                        <w:pPr>
-                          <w:jc w:val="center"/>
-                          <w:rPr>
-                            <w:color w:val="000000" w:themeColor="text1"/>
-                            <w:sz w:val="26"/>
-                            <w:szCs w:val="26"/>
-                          </w:rPr>
-                        </w:pPr>
-                        <w:r>
-                          <w:rPr>
-                            <w:color w:val="000000" w:themeColor="text1"/>
-                            <w:sz w:val="26"/>
-                            <w:szCs w:val="26"/>
-                          </w:rPr>
-                          <w:t>Facial component extraction</w:t>
-                        </w:r>
-                      </w:p>
-                    </w:txbxContent>
-                  </v:textbox>
-                </v:roundrect>
-                <v:roundrect id="Rectangle: Rounded Corners 15" o:spid="_x0000_s1035" style="position:absolute;top:21018;width:15716;height:8192;visibility:visible;mso-wrap-style:square;v-text-anchor:middle" arcsize="10923f" o:gfxdata="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" filled="f" strokecolor="black [3213]" strokeweight="1pt">
-                  <v:stroke joinstyle="miter"/>
-                  <v:textbox>
-                    <w:txbxContent>
-                      <w:p>
-                        <w:pPr>
-                          <w:jc w:val="center"/>
-                          <w:rPr>
-                            <w:color w:val="000000" w:themeColor="text1"/>
-                            <w:sz w:val="26"/>
-                            <w:szCs w:val="26"/>
-                          </w:rPr>
-                        </w:pPr>
-                        <w:r>
-                          <w:rPr>
-                            <w:color w:val="000000" w:themeColor="text1"/>
-                            <w:sz w:val="26"/>
-                            <w:szCs w:val="26"/>
-                          </w:rPr>
-                          <w:t>Feature extraction</w:t>
-                        </w:r>
-                      </w:p>
-                    </w:txbxContent>
-                  </v:textbox>
-                </v:roundrect>
-                <v:roundrect id="Rectangle: Rounded Corners 16" o:spid="_x0000_s1036" style="position:absolute;top:31527;width:15716;height:8192;visibility:visible;mso-wrap-style:square;v-text-anchor:middle" arcsize="10923f" o:gfxdata="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" filled="f" strokecolor="black [3213]" strokeweight="1pt">
-                  <v:stroke joinstyle="miter"/>
-                  <v:textbox>
-                    <w:txbxContent>
-                      <w:p>
-                        <w:pPr>
-                          <w:jc w:val="center"/>
-                          <w:rPr>
-                            <w:color w:val="000000" w:themeColor="text1"/>
-                            <w:sz w:val="26"/>
-                            <w:szCs w:val="26"/>
-                          </w:rPr>
-                        </w:pPr>
-                        <w:r>
-                          <w:rPr>
-                            <w:color w:val="000000" w:themeColor="text1"/>
-                            <w:sz w:val="26"/>
-                            <w:szCs w:val="26"/>
-                          </w:rPr>
-                          <w:t xml:space="preserve">Emotion detection </w:t>
-                        </w:r>
-                      </w:p>
-                    </w:txbxContent>
-                  </v:textbox>
-                </v:roundrect>
-              </v:group>
-            </w:pict>
-          </mc:Fallback>
-        </mc:AlternateContent>
-      </w:r>
-      <w:r>
-        <w:rPr>
-          <w:noProof/>
-        </w:rPr>
-        <mc:AlternateContent>
-          <mc:Choice Requires="wps">
-            <w:drawing>
-              <wp:anchor distT="0" distB="0" distL="114300" distR="114300" simplePos="0" relativeHeight="251688960" behindDoc="0" locked="0" layoutInCell="1" allowOverlap="1" wp14:anchorId="79B7C717" wp14:editId="12DD0B0C">
-                <wp:simplePos x="0" y="0"/>
-                <wp:positionH relativeFrom="column">
-                  <wp:posOffset>2952750</wp:posOffset>
-                </wp:positionH>
-                <wp:positionV relativeFrom="paragraph">
-                  <wp:posOffset>792480</wp:posOffset>
-                </wp:positionV>
-                <wp:extent cx="0" cy="209550"/>
-                <wp:effectExtent l="76200" t="0" r="57150" b="57150"/>
-                <wp:wrapNone/>
-                <wp:docPr id="19" name="Straight Arrow Connector 19"/>
-                <wp:cNvGraphicFramePr/>
-                <a:graphic xmlns:a="http://schemas.openxmlformats.org/drawingml/2006/main">
-                  <a:graphicData uri="http://schemas.microsoft.com/office/word/2010/wordprocessingShape">
-                    <wps:wsp>
-                      <wps:cNvCnPr/>
-                      <wps:spPr>
-                        <a:xfrm>
-                          <a:off x="0" y="0"/>
-                          <a:ext cx="0" cy="209550"/>
-                        </a:xfrm>
-                        <a:prstGeom prst="straightConnector1">
-                          <a:avLst/>
-                        </a:prstGeom>
-                        <a:ln>
-                          <a:solidFill>
-                            <a:schemeClr val="tx1"/>
-                          </a:solidFill>
-                          <a:tailEnd type="triangle"/>
-                        </a:ln>
-                      </wps:spPr>
-                      <wps:style>
-                        <a:lnRef idx="1">
-                          <a:schemeClr val="accent1"/>
-                        </a:lnRef>
-                        <a:fillRef idx="0">
-                          <a:schemeClr val="accent1"/>
-                        </a:fillRef>
-                        <a:effectRef idx="0">
-                          <a:schemeClr val="accent1"/>
-                        </a:effectRef>
-                        <a:fontRef idx="minor">
-                          <a:schemeClr val="tx1"/>
-                        </a:fontRef>
-                      </wps:style>
-                      <wps:bodyPr/>
-                    </wps:wsp>
-                  </a:graphicData>
-                </a:graphic>
-              </wp:anchor>
-            </w:drawing>
-          </mc:Choice>
-          <mc:Fallback>
-            <w:pict>
-              <v:shape w14:anchorId="755BA698" id="Straight Arrow Connector 19" o:spid="_x0000_s1026" type="#_x0000_t32" style="position:absolute;margin-left:232.5pt;margin-top:62.4pt;width:0;height:16.5pt;z-index:251688960;visibility:visible;mso-wrap-style:square;mso-wrap-distance-left:9pt;mso-wrap-distance-top:0;mso-wrap-distance-right:9pt;mso-wrap-distance-bottom:0;mso-position-horizontal:absolute;mso-position-horizontal-relative:text;mso-position-vertical:absolute;mso-position-vertical-relative:text" o:gfxdata="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" strokecolor="black [3213]" strokeweight=".5pt">
-                <v:stroke endarrow="block" joinstyle="miter"/>
-              </v:shape>
-            </w:pict>
-          </mc:Fallback>
-        </mc:AlternateContent>
-      </w:r>
-      <w:r>
-        <w:rPr>
-          <w:noProof/>
-        </w:rPr>
-        <mc:AlternateContent>
-          <mc:Choice Requires="wps">
-            <w:drawing>
-              <wp:anchor distT="0" distB="0" distL="114300" distR="114300" simplePos="0" relativeHeight="251687936" behindDoc="0" locked="0" layoutInCell="1" allowOverlap="1" wp14:anchorId="56A2F23D" wp14:editId="44FD9670">
-                <wp:simplePos x="0" y="0"/>
-                <wp:positionH relativeFrom="margin">
-                  <wp:align>center</wp:align>
-                </wp:positionH>
-                <wp:positionV relativeFrom="paragraph">
-                  <wp:posOffset>6848475</wp:posOffset>
-                </wp:positionV>
-                <wp:extent cx="1571625" cy="819150"/>
-                <wp:effectExtent l="0" t="0" r="28575" b="19050"/>
-                <wp:wrapNone/>
-                <wp:docPr id="18" name="Rectangle: Rounded Corners 18"/>
-                <wp:cNvGraphicFramePr/>
-                <a:graphic xmlns:a="http://schemas.openxmlformats.org/drawingml/2006/main">
-                  <a:graphicData uri="http://schemas.microsoft.com/office/word/2010/wordprocessingShape">
-                    <wps:wsp>
-                      <wps:cNvSpPr/>
-                      <wps:spPr>
-                        <a:xfrm>
-                          <a:off x="0" y="0"/>
-                          <a:ext cx="1571625" cy="819150"/>
-                        </a:xfrm>
-                        <a:prstGeom prst="roundRect">
-                          <a:avLst/>
-                        </a:prstGeom>
-                        <a:noFill/>
-                        <a:ln>
-                          <a:solidFill>
-                            <a:schemeClr val="tx1"/>
-                          </a:solidFill>
-                        </a:ln>
-                      </wps:spPr>
-                      <wps:style>
-                        <a:lnRef idx="2">
-                          <a:schemeClr val="accent1">
-                            <a:shade val="50000"/>
-                          </a:schemeClr>
-                        </a:lnRef>
-                        <a:fillRef idx="1">
-                          <a:schemeClr val="accent1"/>
-                        </a:fillRef>
-                        <a:effectRef idx="0">
-                          <a:schemeClr val="accent1"/>
-                        </a:effectRef>
-                        <a:fontRef idx="minor">
-                          <a:schemeClr val="lt1"/>
-                        </a:fontRef>
-                      </wps:style>
-                      <wps:txbx>
-                        <w:txbxContent>
-                          <w:p>
-                            <w:pPr>
-                              <w:jc w:val="center"/>
-                              <w:rPr>
-                                <w:color w:val="000000" w:themeColor="text1"/>
-                                <w:sz w:val="26"/>
-                                <w:szCs w:val="26"/>
-                              </w:rPr>
-                            </w:pPr>
-                            <w:r>
-                              <w:rPr>
-                                <w:color w:val="000000" w:themeColor="text1"/>
-                                <w:sz w:val="26"/>
-                                <w:szCs w:val="26"/>
-                              </w:rPr>
-                              <w:t>Voice feedback</w:t>
-                            </w:r>
-                          </w:p>
-                        </w:txbxContent>
-                      </wps:txbx>
-                      <wps:bodyPr rot="0" spcFirstLastPara="0" vertOverflow="overflow" horzOverflow="overflow" vert="horz" wrap="square" lIns="91440" tIns="45720" rIns="91440" bIns="45720" numCol="1" spcCol="0" rtlCol="0" fromWordArt="0" anchor="ctr" anchorCtr="0" forceAA="0" compatLnSpc="1">
-                        <a:prstTxWarp prst="textNoShape">
-                          <a:avLst/>
-                        </a:prstTxWarp>
-                        <a:noAutofit/>
-                      </wps:bodyPr>
-                    </wps:wsp>
-                  </a:graphicData>
-                </a:graphic>
-              </wp:anchor>
-            </w:drawing>
-          </mc:Choice>
-          <mc:Fallback>
-            <w:pict>
-              <v:roundrect w14:anchorId="56A2F23D" id="Rectangle: Rounded Corners 18" o:spid="_x0000_s1037" style="position:absolute;margin-left:0;margin-top:539.25pt;width:123.75pt;height:64.5pt;z-index:251687936;visibility:visible;mso-wrap-style:square;mso-wrap-distance-left:9pt;mso-wrap-distance-top:0;mso-wrap-distance-right:9pt;mso-wrap-distance-bottom:0;mso-position-horizontal:center;mso-position-horizontal-relative:margin;mso-position-vertical:absolute;mso-position-vertical-relative:text;v-text-anchor:middle" arcsize="10923f" o:gfxdata="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" filled="f" strokecolor="black [3213]" strokeweight="1pt">
-                <v:stroke joinstyle="miter"/>
-                <v:textbox>
-                  <w:txbxContent>
-                    <w:p>
-                      <w:pPr>
-                        <w:jc w:val="center"/>
-                        <w:rPr>
-                          <w:color w:val="000000" w:themeColor="text1"/>
-                          <w:sz w:val="26"/>
-                          <w:szCs w:val="26"/>
-                        </w:rPr>
-                      </w:pPr>
-                      <w:r>
-                        <w:rPr>
-                          <w:color w:val="000000" w:themeColor="text1"/>
-                          <w:sz w:val="26"/>
-                          <w:szCs w:val="26"/>
-                        </w:rPr>
-                        <w:t>Voice feedback</w:t>
-                      </w:r>
-                    </w:p>
-                  </w:txbxContent>
-                </v:textbox>
-                <w10:wrap anchorx="margin"/>
-              </v:roundrect>
-            </w:pict>
-          </mc:Fallback>
-        </mc:AlternateContent>
-      </w:r>
-      <w:r>
-        <w:rPr>
-          <w:noProof/>
-        </w:rPr>
-        <mc:AlternateContent>
-          <mc:Choice Requires="wps">
-            <w:drawing>
-              <wp:anchor distT="0" distB="0" distL="114300" distR="114300" simplePos="0" relativeHeight="251674624" behindDoc="0" locked="0" layoutInCell="1" allowOverlap="1" wp14:anchorId="56CD88D0" wp14:editId="4F8120AD">
-                <wp:simplePos x="0" y="0"/>
-                <wp:positionH relativeFrom="margin">
-                  <wp:posOffset>2171700</wp:posOffset>
-                </wp:positionH>
-                <wp:positionV relativeFrom="paragraph">
-                  <wp:posOffset>1000125</wp:posOffset>
-                </wp:positionV>
-                <wp:extent cx="1571625" cy="819150"/>
-                <wp:effectExtent l="0" t="0" r="28575" b="19050"/>
-                <wp:wrapNone/>
-                <wp:docPr id="7" name="Rectangle: Rounded Corners 7"/>
-                <wp:cNvGraphicFramePr/>
-                <a:graphic xmlns:a="http://schemas.openxmlformats.org/drawingml/2006/main">
-                  <a:graphicData uri="http://schemas.microsoft.com/office/word/2010/wordprocessingShape">
-                    <wps:wsp>
-                      <wps:cNvSpPr/>
-                      <wps:spPr>
-                        <a:xfrm>
-                          <a:off x="0" y="0"/>
-                          <a:ext cx="1571625" cy="819150"/>
-                        </a:xfrm>
-                        <a:prstGeom prst="roundRect">
-                          <a:avLst/>
-                        </a:prstGeom>
-                        <a:noFill/>
-                        <a:ln>
-                          <a:solidFill>
-                            <a:schemeClr val="tx1"/>
-                          </a:solidFill>
-                        </a:ln>
-                      </wps:spPr>
-                      <wps:style>
-                        <a:lnRef idx="2">
-                          <a:schemeClr val="accent1">
-                            <a:shade val="50000"/>
-                          </a:schemeClr>
-                        </a:lnRef>
-                        <a:fillRef idx="1">
-                          <a:schemeClr val="accent1"/>
-                        </a:fillRef>
-                        <a:effectRef idx="0">
-                          <a:schemeClr val="accent1"/>
-                        </a:effectRef>
-                        <a:fontRef idx="minor">
-                          <a:schemeClr val="lt1"/>
-                        </a:fontRef>
-                      </wps:style>
-                      <wps:txbx>
-                        <w:txbxContent>
-                          <w:p>
-                            <w:pPr>
-                              <w:jc w:val="center"/>
-                              <w:rPr>
-                                <w:color w:val="000000" w:themeColor="text1"/>
-                                <w:sz w:val="26"/>
-                                <w:szCs w:val="26"/>
-                              </w:rPr>
-                            </w:pPr>
-                            <w:r>
-                              <w:rPr>
-                                <w:color w:val="000000" w:themeColor="text1"/>
-                                <w:sz w:val="26"/>
-                                <w:szCs w:val="26"/>
-                              </w:rPr>
-                              <w:t>Face detection</w:t>
-                            </w:r>
-                          </w:p>
-                        </w:txbxContent>
-                      </wps:txbx>
-                      <wps:bodyPr rot="0" spcFirstLastPara="0" vertOverflow="overflow" horzOverflow="overflow" vert="horz" wrap="square" lIns="91440" tIns="45720" rIns="91440" bIns="45720" numCol="1" spcCol="0" rtlCol="0" fromWordArt="0" anchor="ctr" anchorCtr="0" forceAA="0" compatLnSpc="1">
-                        <a:prstTxWarp prst="textNoShape">
-                          <a:avLst/>
-                        </a:prstTxWarp>
-                        <a:noAutofit/>
-                      </wps:bodyPr>
-                    </wps:wsp>
-                  </a:graphicData>
-                </a:graphic>
-              </wp:anchor>
-            </w:drawing>
-          </mc:Choice>
-          <mc:Fallback>
-            <w:pict>
-              <v:roundrect w14:anchorId="56CD88D0" id="Rectangle: Rounded Corners 7" o:spid="_x0000_s1038" style="position:absolute;margin-left:171pt;margin-top:78.75pt;width:123.75pt;height:64.5pt;z-index:251674624;visibility:visible;mso-wrap-style:square;mso-wrap-distance-left:9pt;mso-wrap-distance-top:0;mso-wrap-distance-right:9pt;mso-wrap-distance-bottom:0;mso-position-horizontal:absolute;mso-position-horizontal-relative:margin;mso-position-vertical:absolute;mso-position-vertical-relative:text;v-text-anchor:middle" arcsize="10923f" o:gfxdata="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" filled="f" strokecolor="black [3213]" strokeweight="1pt">
-                <v:stroke joinstyle="miter"/>
-                <v:textbox>
-                  <w:txbxContent>
-                    <w:p>
-                      <w:pPr>
-                        <w:jc w:val="center"/>
-                        <w:rPr>
-                          <w:color w:val="000000" w:themeColor="text1"/>
-                          <w:sz w:val="26"/>
-                          <w:szCs w:val="26"/>
-                        </w:rPr>
-                      </w:pPr>
-                      <w:r>
-                        <w:rPr>
-                          <w:color w:val="000000" w:themeColor="text1"/>
-                          <w:sz w:val="26"/>
-                          <w:szCs w:val="26"/>
-                        </w:rPr>
-                        <w:t>Face detection</w:t>
-                      </w:r>
-                    </w:p>
-                  </w:txbxContent>
-                </v:textbox>
-                <w10:wrap anchorx="margin"/>
-              </v:roundrect>
-            </w:pict>
-          </mc:Fallback>
-        </mc:AlternateContent>
-      </w:r>
-      <w:r>
-        <w:rPr>
-          <w:noProof/>
-        </w:rPr>
-        <mc:AlternateContent>
-          <mc:Choice Requires="wps">
-            <w:drawing>
-              <wp:anchor distT="0" distB="0" distL="114300" distR="114300" simplePos="0" relativeHeight="251676672" behindDoc="0" locked="0" layoutInCell="1" allowOverlap="1" wp14:anchorId="2D50BA46" wp14:editId="5B8095A6">
-                <wp:simplePos x="0" y="0"/>
-                <wp:positionH relativeFrom="margin">
-                  <wp:posOffset>930275</wp:posOffset>
-                </wp:positionH>
-                <wp:positionV relativeFrom="paragraph">
-                  <wp:posOffset>3747770</wp:posOffset>
-                </wp:positionV>
-                <wp:extent cx="1571625" cy="819150"/>
-                <wp:effectExtent l="0" t="0" r="28575" b="19050"/>
-                <wp:wrapNone/>
-                <wp:docPr id="8" name="Rectangle: Rounded Corners 8"/>
-                <wp:cNvGraphicFramePr/>
-                <a:graphic xmlns:a="http://schemas.openxmlformats.org/drawingml/2006/main">
-                  <a:graphicData uri="http://schemas.microsoft.com/office/word/2010/wordprocessingShape">
-                    <wps:wsp>
-                      <wps:cNvSpPr/>
-                      <wps:spPr>
-                        <a:xfrm>
-                          <a:off x="0" y="0"/>
-                          <a:ext cx="1571625" cy="819150"/>
-                        </a:xfrm>
-                        <a:prstGeom prst="roundRect">
-                          <a:avLst/>
-                        </a:prstGeom>
-                        <a:noFill/>
-                        <a:ln>
-                          <a:solidFill>
-                            <a:schemeClr val="tx1"/>
-                          </a:solidFill>
-                        </a:ln>
-                      </wps:spPr>
-                      <wps:style>
-                        <a:lnRef idx="2">
-                          <a:schemeClr val="accent1">
-                            <a:shade val="50000"/>
-                          </a:schemeClr>
-                        </a:lnRef>
-                        <a:fillRef idx="1">
-                          <a:schemeClr val="accent1"/>
-                        </a:fillRef>
-                        <a:effectRef idx="0">
-                          <a:schemeClr val="accent1"/>
-                        </a:effectRef>
-                        <a:fontRef idx="minor">
-                          <a:schemeClr val="lt1"/>
-                        </a:fontRef>
-                      </wps:style>
-                      <wps:txbx>
-                        <w:txbxContent>
-                          <w:p>
-                            <w:pPr>
-                              <w:jc w:val="center"/>
-                              <w:rPr>
-                                <w:color w:val="000000" w:themeColor="text1"/>
-                                <w:sz w:val="26"/>
-                                <w:szCs w:val="26"/>
-                              </w:rPr>
-                            </w:pPr>
-                            <w:r>
-                              <w:rPr>
-                                <w:color w:val="000000" w:themeColor="text1"/>
-                                <w:sz w:val="26"/>
-                                <w:szCs w:val="26"/>
-                              </w:rPr>
-                              <w:t>Face recognition</w:t>
-                            </w:r>
-                          </w:p>
-                        </w:txbxContent>
-                      </wps:txbx>
-                      <wps:bodyPr rot="0" spcFirstLastPara="0" vertOverflow="overflow" horzOverflow="overflow" vert="horz" wrap="square" lIns="91440" tIns="45720" rIns="91440" bIns="45720" numCol="1" spcCol="0" rtlCol="0" fromWordArt="0" anchor="ctr" anchorCtr="0" forceAA="0" compatLnSpc="1">
-                        <a:prstTxWarp prst="textNoShape">
-                          <a:avLst/>
-                        </a:prstTxWarp>
-                        <a:noAutofit/>
-                      </wps:bodyPr>
-                    </wps:wsp>
-                  </a:graphicData>
-                </a:graphic>
-              </wp:anchor>
-            </w:drawing>
-          </mc:Choice>
-          <mc:Fallback>
-            <w:pict>
-              <v:roundrect w14:anchorId="2D50BA46" id="Rectangle: Rounded Corners 8" o:spid="_x0000_s1039" style="position:absolute;margin-left:73.25pt;margin-top:295.1pt;width:123.75pt;height:64.5pt;z-index:251676672;visibility:visible;mso-wrap-style:square;mso-wrap-distance-left:9pt;mso-wrap-distance-top:0;mso-wrap-distance-right:9pt;mso-wrap-distance-bottom:0;mso-position-horizontal:absolute;mso-position-horizontal-relative:margin;mso-position-vertical:absolute;mso-position-vertical-relative:text;v-text-anchor:middle" arcsize="10923f" o:gfxdata="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" filled="f" strokecolor="black [3213]" strokeweight="1pt">
-                <v:stroke joinstyle="miter"/>
-                <v:textbox>
-                  <w:txbxContent>
-                    <w:p>
-                      <w:pPr>
-                        <w:jc w:val="center"/>
-                        <w:rPr>
-                          <w:color w:val="000000" w:themeColor="text1"/>
-                          <w:sz w:val="26"/>
-                          <w:szCs w:val="26"/>
-                        </w:rPr>
-                      </w:pPr>
-                      <w:r>
-                        <w:rPr>
-                          <w:color w:val="000000" w:themeColor="text1"/>
-                          <w:sz w:val="26"/>
-                          <w:szCs w:val="26"/>
-                        </w:rPr>
-                        <w:t>Face recognition</w:t>
-                      </w:r>
-                    </w:p>
-                  </w:txbxContent>
-                </v:textbox>
-                <w10:wrap anchorx="margin"/>
-              </v:roundrect>
-            </w:pict>
-          </mc:Fallback>
-        </mc:AlternateContent>
-      </w:r>
-      <w:r>
-        <w:br w:type="page"/>
+      <w:pPr>
+        <w:rPr>
+          <w:rFonts w:ascii="Noto Sans" w:hAnsi="Noto Sans" w:cs="Noto Sans"/>
+        </w:rPr>
+      </w:pPr>
+      <w:r>
+        <w:rPr>
+          <w:rFonts w:ascii="Noto Sans" w:hAnsi="Noto Sans" w:cs="Noto Sans"/>
+        </w:rPr>
+        <w:t xml:space="preserve">- Emotion detection : Histogram segmentation, Feature extraction, fuzzy classifier based emotion detection </w:t>
       </w:r>
     </w:p>
     <w:p>
+      <w:r>
+        <w:rPr>
+          <w:noProof/>
+        </w:rPr>
+        <w:drawing>
+          <wp:anchor distT="0" distB="0" distL="114300" distR="114300" simplePos="0" relativeHeight="251712512" behindDoc="0" locked="0" layoutInCell="1" allowOverlap="1" wp14:anchorId="250A2E26" wp14:editId="5132E359">
+            <wp:simplePos x="0" y="0"/>
+            <wp:positionH relativeFrom="column">
+              <wp:posOffset>1200150</wp:posOffset>
+            </wp:positionH>
+            <wp:positionV relativeFrom="paragraph">
+              <wp:posOffset>1144270</wp:posOffset>
+            </wp:positionV>
+            <wp:extent cx="3403365" cy="5343525"/>
+            <wp:effectExtent l="0" t="0" r="6985" b="0"/>
+            <wp:wrapThrough wrapText="bothSides">
+              <wp:wrapPolygon edited="0">
+                <wp:start x="0" y="0"/>
+                <wp:lineTo x="0" y="21484"/>
+                <wp:lineTo x="21523" y="21484"/>
+                <wp:lineTo x="21523" y="0"/>
+                <wp:lineTo x="0" y="0"/>
+              </wp:wrapPolygon>
+            </wp:wrapThrough>
+            <wp:docPr id="36" name="Picture 36" descr="Diagram&#10;&#10;Description automatically generated"/>
+            <wp:cNvGraphicFramePr>
+              <a:graphicFrameLocks xmlns:a="http://schemas.openxmlformats.org/drawingml/2006/main" noChangeAspect="1"/>
+            </wp:cNvGraphicFramePr>
+            <a:graphic xmlns:a="http://schemas.openxmlformats.org/drawingml/2006/main">
+              <a:graphicData uri="http://schemas.openxmlformats.org/drawingml/2006/picture">
+                <pic:pic xmlns:pic="http://schemas.openxmlformats.org/drawingml/2006/picture">
+                  <pic:nvPicPr>
+                    <pic:cNvPr id="36" name="Picture 36" descr="Diagram&#10;&#10;Description automatically generated"/>
+                    <pic:cNvPicPr/>
+                  </pic:nvPicPr>
+                  <pic:blipFill>
+                    <a:blip r:embed="rId5">
+                      <a:extLst>
+                        <a:ext uri="{28A0092B-C50C-407E-A947-70E740481C1C}">
+                          <a14:useLocalDpi xmlns:a14="http://schemas.microsoft.com/office/drawing/2010/main" val="0"/>
+                        </a:ext>
+                      </a:extLst>
+                    </a:blip>
+                    <a:stretch>
+                      <a:fillRect/>
+                    </a:stretch>
+                  </pic:blipFill>
+                  <pic:spPr>
+                    <a:xfrm>
+                      <a:off x="0" y="0"/>
+                      <a:ext cx="3403365" cy="5343525"/>
+                    </a:xfrm>
+                    <a:prstGeom prst="rect">
+                      <a:avLst/>
+                    </a:prstGeom>
+                  </pic:spPr>
+                </pic:pic>
+              </a:graphicData>
+            </a:graphic>
+          </wp:anchor>
+        </w:drawing>
+      </w:r>
+      <w:r>
+        <w:br w:type="page"/>
+      </w:r>
+    </w:p>
+    <w:p/>
+    <w:p>
       <w:pPr>
         <w:pStyle w:val="Heading2"/>
       </w:pPr>
       <w:r>
-        <w:lastRenderedPageBreak/>
         <w:t>Documents</w:t>
       </w:r>
     </w:p>
+    <w:p>
+      <w:r>
+        <w:rPr>
+          <w:rFonts w:ascii="Noto Sans" w:hAnsi="Noto Sans" w:cs="Noto Sans"/>
+        </w:rPr>
+        <w:t>- CNN</w:t>
+      </w:r>
+    </w:p>
+    <w:p/>
     <w:p>
       <w:r>
         <w:rPr>
@@ -2479,7 +1243,7 @@
           </mc:Choice>
           <mc:Fallback>
             <w:pict>
-              <v:roundrect w14:anchorId="77DB5A68" id="Rectangle: Rounded Corners 24" o:spid="_x0000_s1040" style="position:absolute;margin-left:172.3pt;margin-top:96.5pt;width:123.75pt;height:64.5pt;z-index:251701248;visibility:visible;mso-wrap-style:square;mso-wrap-distance-left:9pt;mso-wrap-distance-top:0;mso-wrap-distance-right:9pt;mso-wrap-distance-bottom:0;mso-position-horizontal:absolute;mso-position-horizontal-relative:margin;mso-position-vertical:absolute;mso-position-vertical-relative:text;v-text-anchor:middle" arcsize="10923f" o:gfxdata="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" filled="f" strokecolor="black [3213]" strokeweight="1pt">
+              <v:roundrect w14:anchorId="77DB5A68" id="Rectangle: Rounded Corners 24" o:spid="_x0000_s1031" style="position:absolute;margin-left:172.3pt;margin-top:96.5pt;width:123.75pt;height:64.5pt;z-index:251701248;visibility:visible;mso-wrap-style:square;mso-wrap-distance-left:9pt;mso-wrap-distance-top:0;mso-wrap-distance-right:9pt;mso-wrap-distance-bottom:0;mso-position-horizontal:absolute;mso-position-horizontal-relative:margin;mso-position-vertical:absolute;mso-position-vertical-relative:text;v-text-anchor:middle" arcsize="10923f" o:gfxdata="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" filled="f" strokecolor="black [3213]" strokeweight="1pt">
                 <v:stroke joinstyle="miter"/>
                 <v:textbox>
                   <w:txbxContent>
@@ -2600,7 +1364,7 @@
           </mc:Choice>
           <mc:Fallback>
             <w:pict>
-              <v:roundrect w14:anchorId="58A39ACB" id="Rectangle: Rounded Corners 22" o:spid="_x0000_s1041" style="position:absolute;margin-left:172.3pt;margin-top:15.7pt;width:123.75pt;height:64.5pt;z-index:251699200;visibility:visible;mso-wrap-style:square;mso-wrap-distance-left:9pt;mso-wrap-distance-top:0;mso-wrap-distance-right:9pt;mso-wrap-distance-bottom:0;mso-position-horizontal:absolute;mso-position-horizontal-relative:margin;mso-position-vertical:absolute;mso-position-vertical-relative:text;v-text-anchor:middle" arcsize="10923f" o:gfxdata="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" filled="f" strokecolor="black [3213]" strokeweight="1pt">
+              <v:roundrect w14:anchorId="58A39ACB" id="Rectangle: Rounded Corners 22" o:spid="_x0000_s1032" style="position:absolute;margin-left:172.3pt;margin-top:15.7pt;width:123.75pt;height:64.5pt;z-index:251699200;visibility:visible;mso-wrap-style:square;mso-wrap-distance-left:9pt;mso-wrap-distance-top:0;mso-wrap-distance-right:9pt;mso-wrap-distance-bottom:0;mso-position-horizontal:absolute;mso-position-horizontal-relative:margin;mso-position-vertical:absolute;mso-position-vertical-relative:text;v-text-anchor:middle" arcsize="10923f" o:gfxdata="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" filled="f" strokecolor="black [3213]" strokeweight="1pt">
                 <v:stroke joinstyle="miter"/>
                 <v:textbox>
                   <w:txbxContent>
@@ -2883,7 +1647,7 @@
           </mc:Choice>
           <mc:Fallback>
             <w:pict>
-              <v:roundrect w14:anchorId="2F8F9939" id="Rectangle: Rounded Corners 28" o:spid="_x0000_s1042" style="position:absolute;margin-left:172.3pt;margin-top:-2.05pt;width:123.75pt;height:64.5pt;z-index:251703296;visibility:visible;mso-wrap-style:square;mso-width-percent:0;mso-height-percent:0;mso-wrap-distance-left:9pt;mso-wrap-distance-top:0;mso-wrap-distance-right:9pt;mso-wrap-distance-bottom:0;mso-position-horizontal:absolute;mso-position-horizontal-relative:margin;mso-position-vertical:absolute;mso-position-vertical-relative:text;mso-width-percent:0;mso-height-percent:0;mso-width-relative:page;mso-height-relative:page;v-text-anchor:middle" arcsize="10923f" o:gfxdata="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" filled="f" strokecolor="black [3213]" strokeweight="1pt">
+              <v:roundrect w14:anchorId="2F8F9939" id="Rectangle: Rounded Corners 28" o:spid="_x0000_s1033" style="position:absolute;margin-left:172.3pt;margin-top:-2.05pt;width:123.75pt;height:64.5pt;z-index:251703296;visibility:visible;mso-wrap-style:square;mso-width-percent:0;mso-height-percent:0;mso-wrap-distance-left:9pt;mso-wrap-distance-top:0;mso-wrap-distance-right:9pt;mso-wrap-distance-bottom:0;mso-position-horizontal:absolute;mso-position-horizontal-relative:margin;mso-position-vertical:absolute;mso-position-vertical-relative:text;mso-width-percent:0;mso-height-percent:0;mso-width-relative:page;mso-height-relative:page;v-text-anchor:middle" arcsize="10923f" o:gfxdata="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" filled="f" strokecolor="black [3213]" strokeweight="1pt">
                 <v:stroke joinstyle="miter"/>
                 <v:textbox>
                   <w:txbxContent>
@@ -3087,7 +1851,7 @@
           </mc:Choice>
           <mc:Fallback>
             <w:pict>
-              <v:roundrect w14:anchorId="33C62383" id="Rectangle: Rounded Corners 29" o:spid="_x0000_s1043" style="position:absolute;margin-left:172.3pt;margin-top:10.7pt;width:123.75pt;height:64.5pt;z-index:251705344;visibility:visible;mso-wrap-style:square;mso-width-percent:0;mso-height-percent:0;mso-wrap-distance-left:9pt;mso-wrap-distance-top:0;mso-wrap-distance-right:9pt;mso-wrap-distance-bottom:0;mso-position-horizontal:absolute;mso-position-horizontal-relative:margin;mso-position-vertical:absolute;mso-position-vertical-relative:text;mso-width-percent:0;mso-height-percent:0;mso-width-relative:page;mso-height-relative:page;v-text-anchor:middle" arcsize="10923f" o:gfxdata="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" filled="f" strokecolor="black [3213]" strokeweight="1pt">
+              <v:roundrect w14:anchorId="33C62383" id="Rectangle: Rounded Corners 29" o:spid="_x0000_s1034" style="position:absolute;margin-left:172.3pt;margin-top:10.7pt;width:123.75pt;height:64.5pt;z-index:251705344;visibility:visible;mso-wrap-style:square;mso-width-percent:0;mso-height-percent:0;mso-wrap-distance-left:9pt;mso-wrap-distance-top:0;mso-wrap-distance-right:9pt;mso-wrap-distance-bottom:0;mso-position-horizontal:absolute;mso-position-horizontal-relative:margin;mso-position-vertical:absolute;mso-position-vertical-relative:text;mso-width-percent:0;mso-height-percent:0;mso-width-relative:page;mso-height-relative:page;v-text-anchor:middle" arcsize="10923f" o:gfxdata="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" filled="f" strokecolor="black [3213]" strokeweight="1pt">
                 <v:stroke joinstyle="miter"/>
                 <v:textbox>
                   <w:txbxContent>
@@ -3292,7 +2056,7 @@
           </mc:Choice>
           <mc:Fallback>
             <w:pict>
-              <v:roundrect w14:anchorId="67C58BEC" id="Rectangle: Rounded Corners 30" o:spid="_x0000_s1044" style="position:absolute;margin-left:171.95pt;margin-top:.75pt;width:123.75pt;height:64.5pt;z-index:251707392;visibility:visible;mso-wrap-style:square;mso-width-percent:0;mso-height-percent:0;mso-wrap-distance-left:9pt;mso-wrap-distance-top:0;mso-wrap-distance-right:9pt;mso-wrap-distance-bottom:0;mso-position-horizontal:absolute;mso-position-horizontal-relative:margin;mso-position-vertical:absolute;mso-position-vertical-relative:text;mso-width-percent:0;mso-height-percent:0;mso-width-relative:page;mso-height-relative:page;v-text-anchor:middle" arcsize="10923f" o:gfxdata="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" filled="f" strokecolor="black [3213]" strokeweight="1pt">
+              <v:roundrect w14:anchorId="67C58BEC" id="Rectangle: Rounded Corners 30" o:spid="_x0000_s1035" style="position:absolute;margin-left:171.95pt;margin-top:.75pt;width:123.75pt;height:64.5pt;z-index:251707392;visibility:visible;mso-wrap-style:square;mso-width-percent:0;mso-height-percent:0;mso-wrap-distance-left:9pt;mso-wrap-distance-top:0;mso-wrap-distance-right:9pt;mso-wrap-distance-bottom:0;mso-position-horizontal:absolute;mso-position-horizontal-relative:margin;mso-position-vertical:absolute;mso-position-vertical-relative:text;mso-width-percent:0;mso-height-percent:0;mso-width-relative:page;mso-height-relative:page;v-text-anchor:middle" arcsize="10923f" o:gfxdata="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" filled="f" strokecolor="black [3213]" strokeweight="1pt">
                 <v:stroke joinstyle="miter"/>
                 <v:textbox>
                   <w:txbxContent>
@@ -3375,23 +2139,53 @@
         </w:rPr>
         <w:t xml:space="preserve">Binarization. </w:t>
       </w:r>
-      <w:proofErr w:type="gramStart"/>
       <w:r>
         <w:rPr>
           <w:rFonts w:asciiTheme="minorHAnsi" w:hAnsiTheme="minorHAnsi" w:cstheme="minorBidi"/>
           <w:sz w:val="22"/>
           <w:szCs w:val="22"/>
         </w:rPr>
-        <w:t>i.e.</w:t>
-      </w:r>
-      <w:proofErr w:type="gramEnd"/>
+        <w:t>i.e.,</w:t>
+      </w:r>
       <w:r>
         <w:rPr>
           <w:rFonts w:asciiTheme="minorHAnsi" w:hAnsiTheme="minorHAnsi" w:cstheme="minorBidi"/>
           <w:sz w:val="22"/>
           <w:szCs w:val="22"/>
         </w:rPr>
-        <w:t xml:space="preserve"> converts image into binary image</w:t>
+        <w:t xml:space="preserve"> converts </w:t>
+      </w:r>
+      <w:r>
+        <w:rPr>
+          <w:rFonts w:asciiTheme="minorHAnsi" w:hAnsiTheme="minorHAnsi" w:cstheme="minorBidi"/>
+          <w:sz w:val="22"/>
+          <w:szCs w:val="22"/>
+        </w:rPr>
+        <w:t xml:space="preserve">the </w:t>
+      </w:r>
+      <w:r>
+        <w:rPr>
+          <w:rFonts w:asciiTheme="minorHAnsi" w:hAnsiTheme="minorHAnsi" w:cstheme="minorBidi"/>
+          <w:sz w:val="22"/>
+          <w:szCs w:val="22"/>
+        </w:rPr>
+        <w:t xml:space="preserve">image into </w:t>
+      </w:r>
+      <w:r>
+        <w:rPr>
+          <w:rFonts w:asciiTheme="minorHAnsi" w:hAnsiTheme="minorHAnsi" w:cstheme="minorBidi"/>
+          <w:sz w:val="22"/>
+          <w:szCs w:val="22"/>
+        </w:rPr>
+        <w:t xml:space="preserve">a </w:t>
+      </w:r>
+      <w:r>
+        <w:rPr>
+          <w:rFonts w:asciiTheme="minorHAnsi" w:hAnsiTheme="minorHAnsi" w:cstheme="minorBidi"/>
+          <w:sz w:val="22"/>
+          <w:szCs w:val="22"/>
+        </w:rPr>
+        <w:t>binary image</w:t>
       </w:r>
     </w:p>
     <w:p>

</xml_diff>

<commit_message>
[FEAT] Final Report Material
</commit_message>
<xml_diff>
--- a/Initial Main Design.docx
+++ b/Initial Main Design.docx
@@ -53,8 +53,72 @@
         </w:numPr>
       </w:pPr>
       <w:r>
-        <w:t>Documents: Provides audio guidance to capture a printed page and recognizes the text, along with its original formatting then speaks the document</w:t>
-      </w:r>
+        <w:t>Documents</w:t>
+      </w:r>
+      <w:r>
+        <w:t xml:space="preserve"> (short text, documents, and handwritten)</w:t>
+      </w:r>
+      <w:r>
+        <w:t>: Provides audio guidance to capture a printed page and recognizes the text, along with its original formatting then speaks the document</w:t>
+      </w:r>
+    </w:p>
+    <w:p>
+      <w:pPr>
+        <w:pStyle w:val="ListParagraph"/>
+        <w:numPr>
+          <w:ilvl w:val="0"/>
+          <w:numId w:val="1"/>
+        </w:numPr>
+      </w:pPr>
+      <w:r>
+        <w:t>Product Identifier</w:t>
+      </w:r>
+    </w:p>
+    <w:p>
+      <w:pPr>
+        <w:pStyle w:val="ListParagraph"/>
+      </w:pPr>
+    </w:p>
+    <w:p>
+      <w:pPr>
+        <w:pStyle w:val="ListParagraph"/>
+        <w:numPr>
+          <w:ilvl w:val="0"/>
+          <w:numId w:val="1"/>
+        </w:numPr>
+      </w:pPr>
+      <w:r>
+        <w:t>Currency detector</w:t>
+      </w:r>
+    </w:p>
+    <w:p>
+      <w:pPr>
+        <w:pStyle w:val="ListParagraph"/>
+        <w:numPr>
+          <w:ilvl w:val="0"/>
+          <w:numId w:val="1"/>
+        </w:numPr>
+      </w:pPr>
+      <w:r>
+        <w:t>Cloth</w:t>
+      </w:r>
+      <w:r>
+        <w:t xml:space="preserve"> Descriptor</w:t>
+      </w:r>
+    </w:p>
+    <w:p>
+      <w:pPr>
+        <w:pStyle w:val="ListParagraph"/>
+        <w:numPr>
+          <w:ilvl w:val="0"/>
+          <w:numId w:val="1"/>
+        </w:numPr>
+      </w:pPr>
+      <w:r>
+        <w:t>Virtual assistant (chatbot)</w:t>
+      </w:r>
+    </w:p>
+    <w:p>
       <w:r>
         <w:br w:type="page"/>
       </w:r>
@@ -147,7 +211,21 @@
         <w:rPr>
           <w:rFonts w:ascii="Noto Sans" w:hAnsi="Noto Sans" w:cs="Noto Sans"/>
         </w:rPr>
-        <w:t xml:space="preserve"> ARCore Depth Lab API by Google </w:t>
+        <w:t xml:space="preserve"> </w:t>
+      </w:r>
+      <w:proofErr w:type="spellStart"/>
+      <w:r>
+        <w:rPr>
+          <w:rFonts w:ascii="Noto Sans" w:hAnsi="Noto Sans" w:cs="Noto Sans"/>
+        </w:rPr>
+        <w:t>ARCore</w:t>
+      </w:r>
+      <w:proofErr w:type="spellEnd"/>
+      <w:r>
+        <w:rPr>
+          <w:rFonts w:ascii="Noto Sans" w:hAnsi="Noto Sans" w:cs="Noto Sans"/>
+        </w:rPr>
+        <w:t xml:space="preserve"> Depth Lab API by Google </w:t>
       </w:r>
     </w:p>
     <w:p>
@@ -1050,7 +1128,63 @@
         <w:rPr>
           <w:rFonts w:ascii="Noto Sans" w:hAnsi="Noto Sans" w:cs="Noto Sans"/>
         </w:rPr>
-        <w:t xml:space="preserve">- Face recognition : DeepFace,DeepID, series of systems,VGGFace,FaceNet,    FischerFaces/EigenFaces </w:t>
+        <w:t xml:space="preserve">- Face recognition : </w:t>
+      </w:r>
+      <w:proofErr w:type="spellStart"/>
+      <w:r>
+        <w:rPr>
+          <w:rFonts w:ascii="Noto Sans" w:hAnsi="Noto Sans" w:cs="Noto Sans"/>
+        </w:rPr>
+        <w:t>DeepFace,DeepID</w:t>
+      </w:r>
+      <w:proofErr w:type="spellEnd"/>
+      <w:r>
+        <w:rPr>
+          <w:rFonts w:ascii="Noto Sans" w:hAnsi="Noto Sans" w:cs="Noto Sans"/>
+        </w:rPr>
+        <w:t xml:space="preserve">, series of </w:t>
+      </w:r>
+      <w:proofErr w:type="spellStart"/>
+      <w:r>
+        <w:rPr>
+          <w:rFonts w:ascii="Noto Sans" w:hAnsi="Noto Sans" w:cs="Noto Sans"/>
+        </w:rPr>
+        <w:t>systems,VGGFace,FaceNet</w:t>
+      </w:r>
+      <w:proofErr w:type="spellEnd"/>
+      <w:r>
+        <w:rPr>
+          <w:rFonts w:ascii="Noto Sans" w:hAnsi="Noto Sans" w:cs="Noto Sans"/>
+        </w:rPr>
+        <w:t xml:space="preserve">,    </w:t>
+      </w:r>
+      <w:proofErr w:type="spellStart"/>
+      <w:r>
+        <w:rPr>
+          <w:rFonts w:ascii="Noto Sans" w:hAnsi="Noto Sans" w:cs="Noto Sans"/>
+        </w:rPr>
+        <w:t>FischerFaces</w:t>
+      </w:r>
+      <w:proofErr w:type="spellEnd"/>
+      <w:r>
+        <w:rPr>
+          <w:rFonts w:ascii="Noto Sans" w:hAnsi="Noto Sans" w:cs="Noto Sans"/>
+        </w:rPr>
+        <w:t>/</w:t>
+      </w:r>
+      <w:proofErr w:type="spellStart"/>
+      <w:r>
+        <w:rPr>
+          <w:rFonts w:ascii="Noto Sans" w:hAnsi="Noto Sans" w:cs="Noto Sans"/>
+        </w:rPr>
+        <w:t>EigenFaces</w:t>
+      </w:r>
+      <w:proofErr w:type="spellEnd"/>
+      <w:r>
+        <w:rPr>
+          <w:rFonts w:ascii="Noto Sans" w:hAnsi="Noto Sans" w:cs="Noto Sans"/>
+        </w:rPr>
+        <w:t xml:space="preserve"> </w:t>
       </w:r>
     </w:p>
     <w:p>

</xml_diff>